<commit_message>
update test (remove method login_check and logout in securityController)
</commit_message>
<xml_diff>
--- a/docs/documents/audit_qualité.docx
+++ b/docs/documents/audit_qualité.docx
@@ -611,7 +611,21 @@
           <w:sz w:val="24"/>
           <w:szCs w:val="24"/>
         </w:rPr>
-        <w:t>Cette version à été mis en ligne en mai 2016 puis maintenu à jour jusqu’en janvier 2017 pour les bugs et jusqu’en juillet 2017 pour les correctifs de sécurité.</w:t>
+        <w:t xml:space="preserve">Cette version à été mis en ligne en mai 2016 puis maintenu à jour jusqu’en janvier 2017 pour les </w:t>
+      </w:r>
+      <w:r>
+        <w:rPr>
+          <w:sz w:val="24"/>
+          <w:szCs w:val="24"/>
+        </w:rPr>
+        <w:t xml:space="preserve">corrections de </w:t>
+      </w:r>
+      <w:r>
+        <w:rPr>
+          <w:sz w:val="24"/>
+          <w:szCs w:val="24"/>
+        </w:rPr>
+        <w:t>bugs et jusqu’en juillet 2017 pour les correctifs de sécurité.</w:t>
       </w:r>
     </w:p>
     <w:p>
@@ -754,7 +768,6 @@
     <w:p>
       <w:pPr>
         <w:ind w:left="708"/>
-        <w:jc w:val="center"/>
         <w:rPr>
           <w:sz w:val="24"/>
           <w:szCs w:val="24"/>
@@ -1015,15 +1028,7 @@
           <w:sz w:val="24"/>
           <w:szCs w:val="24"/>
         </w:rPr>
-        <w:t xml:space="preserve">augmentera </w:t>
-      </w:r>
-      <w:proofErr w:type="gramStart"/>
-      <w:r>
-        <w:rPr>
-          <w:sz w:val="24"/>
-          <w:szCs w:val="24"/>
-        </w:rPr>
-        <w:t>les</w:t>
+        <w:t>augmentera les</w:t>
       </w:r>
       <w:r>
         <w:rPr>
@@ -1032,7 +1037,13 @@
         </w:rPr>
         <w:t xml:space="preserve"> performance</w:t>
       </w:r>
-      <w:proofErr w:type="gramEnd"/>
+      <w:r>
+        <w:rPr>
+          <w:sz w:val="24"/>
+          <w:szCs w:val="24"/>
+        </w:rPr>
+        <w:t>s</w:t>
+      </w:r>
       <w:r>
         <w:rPr>
           <w:sz w:val="24"/>
@@ -1428,7 +1439,6 @@
     <w:p>
       <w:pPr>
         <w:keepNext/>
-        <w:ind w:left="708"/>
         <w:jc w:val="center"/>
         <w:rPr>
           <w:sz w:val="20"/>
@@ -1438,7 +1448,25 @@
         <w:rPr>
           <w:sz w:val="20"/>
         </w:rPr>
-        <w:t xml:space="preserve">Mesure de la page </w:t>
+        <w:t xml:space="preserve">Mesure </w:t>
+      </w:r>
+      <w:r>
+        <w:rPr>
+          <w:sz w:val="20"/>
+        </w:rPr>
+        <w:t>BlackFire</w:t>
+      </w:r>
+      <w:r>
+        <w:rPr>
+          <w:sz w:val="20"/>
+        </w:rPr>
+        <w:t xml:space="preserve"> </w:t>
+      </w:r>
+      <w:r>
+        <w:rPr>
+          <w:sz w:val="20"/>
+        </w:rPr>
+        <w:t xml:space="preserve">de la page </w:t>
       </w:r>
       <w:proofErr w:type="spellStart"/>
       <w:r>
@@ -1469,145 +1497,330 @@
         <w:t xml:space="preserve"> avant et après l’upgrade (en environnement de développement)</w:t>
       </w:r>
     </w:p>
-    <w:p>
-      <w:pPr>
-        <w:jc w:val="center"/>
-      </w:pPr>
-    </w:p>
-    <w:p>
-      <w:pPr>
-        <w:jc w:val="center"/>
-      </w:pPr>
-    </w:p>
-    <w:p>
-      <w:pPr>
-        <w:rPr>
-          <w:szCs w:val="72"/>
-        </w:rPr>
-      </w:pPr>
-      <w:r>
-        <w:rPr>
-          <w:szCs w:val="72"/>
-        </w:rPr>
-        <w:br w:type="page"/>
-      </w:r>
-    </w:p>
-    <w:p>
-      <w:pPr>
-        <w:pStyle w:val="Titre"/>
-        <w:rPr>
-          <w:rStyle w:val="Accentuation"/>
-          <w:i w:val="0"/>
-          <w:iCs w:val="0"/>
-          <w:sz w:val="36"/>
-        </w:rPr>
-      </w:pPr>
-      <w:r>
-        <w:rPr>
-          <w:sz w:val="36"/>
-        </w:rPr>
-        <w:lastRenderedPageBreak/>
-        <w:t>2</w:t>
-      </w:r>
-      <w:r>
-        <w:rPr>
-          <w:sz w:val="36"/>
-        </w:rPr>
-        <w:t xml:space="preserve"> </w:t>
-      </w:r>
-      <w:r>
-        <w:rPr>
-          <w:sz w:val="36"/>
-        </w:rPr>
-        <w:t>–</w:t>
-      </w:r>
-      <w:r>
-        <w:rPr>
-          <w:sz w:val="36"/>
-        </w:rPr>
-        <w:t xml:space="preserve"> </w:t>
-      </w:r>
-      <w:r>
-        <w:rPr>
-          <w:sz w:val="36"/>
-        </w:rPr>
-        <w:t>Améliorations</w:t>
-      </w:r>
-    </w:p>
-    <w:p>
-      <w:pPr>
-        <w:rPr>
-          <w:b/>
-          <w:sz w:val="24"/>
-          <w:szCs w:val="24"/>
+    <w:tbl>
+      <w:tblPr>
+        <w:tblStyle w:val="Grilledutableau"/>
+        <w:tblW w:w="0" w:type="auto"/>
+        <w:tblLook w:val="04A0"/>
+      </w:tblPr>
+      <w:tblGrid>
+        <w:gridCol w:w="1535"/>
+        <w:gridCol w:w="1535"/>
+        <w:gridCol w:w="1535"/>
+        <w:gridCol w:w="1536"/>
+        <w:gridCol w:w="1536"/>
+      </w:tblGrid>
+      <w:tr>
+        <w:tc>
+          <w:tcPr>
+            <w:tcW w:w="1535" w:type="dxa"/>
+          </w:tcPr>
+          <w:p>
+            <w:r>
+              <w:t>Route</w:t>
+            </w:r>
+          </w:p>
+        </w:tc>
+        <w:tc>
+          <w:tcPr>
+            <w:tcW w:w="1535" w:type="dxa"/>
+          </w:tcPr>
+          <w:p>
+            <w:r>
+              <w:t>Temps 1</w:t>
+            </w:r>
+          </w:p>
+        </w:tc>
+        <w:tc>
+          <w:tcPr>
+            <w:tcW w:w="1535" w:type="dxa"/>
+          </w:tcPr>
+          <w:p>
+            <w:r>
+              <w:t>Mémoire 1</w:t>
+            </w:r>
+          </w:p>
+        </w:tc>
+        <w:tc>
+          <w:tcPr>
+            <w:tcW w:w="1536" w:type="dxa"/>
+          </w:tcPr>
+          <w:p>
+            <w:r>
+              <w:t>Temps 2</w:t>
+            </w:r>
+          </w:p>
+        </w:tc>
+        <w:tc>
+          <w:tcPr>
+            <w:tcW w:w="1536" w:type="dxa"/>
+          </w:tcPr>
+          <w:p>
+            <w:r>
+              <w:t>Mémoire 2</w:t>
+            </w:r>
+          </w:p>
+        </w:tc>
+      </w:tr>
+      <w:tr>
+        <w:tc>
+          <w:tcPr>
+            <w:tcW w:w="1535" w:type="dxa"/>
+          </w:tcPr>
+          <w:p>
+            <w:r>
+              <w:t>/</w:t>
+            </w:r>
+            <w:proofErr w:type="spellStart"/>
+            <w:r>
+              <w:t>tasks</w:t>
+            </w:r>
+            <w:proofErr w:type="spellEnd"/>
+          </w:p>
+        </w:tc>
+        <w:tc>
+          <w:tcPr>
+            <w:tcW w:w="1535" w:type="dxa"/>
+          </w:tcPr>
+          <w:p/>
+        </w:tc>
+        <w:tc>
+          <w:tcPr>
+            <w:tcW w:w="1535" w:type="dxa"/>
+          </w:tcPr>
+          <w:p/>
+        </w:tc>
+        <w:tc>
+          <w:tcPr>
+            <w:tcW w:w="1536" w:type="dxa"/>
+          </w:tcPr>
+          <w:p/>
+        </w:tc>
+        <w:tc>
+          <w:tcPr>
+            <w:tcW w:w="1536" w:type="dxa"/>
+          </w:tcPr>
+          <w:p/>
+        </w:tc>
+      </w:tr>
+      <w:tr>
+        <w:tc>
+          <w:tcPr>
+            <w:tcW w:w="1535" w:type="dxa"/>
+          </w:tcPr>
+          <w:p>
+            <w:r>
+              <w:t>/</w:t>
+            </w:r>
+            <w:proofErr w:type="spellStart"/>
+            <w:r>
+              <w:t>users</w:t>
+            </w:r>
+            <w:proofErr w:type="spellEnd"/>
+          </w:p>
+        </w:tc>
+        <w:tc>
+          <w:tcPr>
+            <w:tcW w:w="1535" w:type="dxa"/>
+          </w:tcPr>
+          <w:p/>
+        </w:tc>
+        <w:tc>
+          <w:tcPr>
+            <w:tcW w:w="1535" w:type="dxa"/>
+          </w:tcPr>
+          <w:p/>
+        </w:tc>
+        <w:tc>
+          <w:tcPr>
+            <w:tcW w:w="1536" w:type="dxa"/>
+          </w:tcPr>
+          <w:p/>
+        </w:tc>
+        <w:tc>
+          <w:tcPr>
+            <w:tcW w:w="1536" w:type="dxa"/>
+          </w:tcPr>
+          <w:p/>
+        </w:tc>
+      </w:tr>
+      <w:tr>
+        <w:tc>
+          <w:tcPr>
+            <w:tcW w:w="1535" w:type="dxa"/>
+          </w:tcPr>
+          <w:p>
+            <w:r>
+              <w:t>/</w:t>
+            </w:r>
+            <w:proofErr w:type="spellStart"/>
+            <w:r>
+              <w:t>users</w:t>
+            </w:r>
+            <w:proofErr w:type="spellEnd"/>
+            <w:r>
+              <w:t>/</w:t>
+            </w:r>
+            <w:proofErr w:type="spellStart"/>
+            <w:r>
+              <w:t>create</w:t>
+            </w:r>
+            <w:proofErr w:type="spellEnd"/>
+          </w:p>
+        </w:tc>
+        <w:tc>
+          <w:tcPr>
+            <w:tcW w:w="1535" w:type="dxa"/>
+          </w:tcPr>
+          <w:p/>
+        </w:tc>
+        <w:tc>
+          <w:tcPr>
+            <w:tcW w:w="1535" w:type="dxa"/>
+          </w:tcPr>
+          <w:p/>
+        </w:tc>
+        <w:tc>
+          <w:tcPr>
+            <w:tcW w:w="1536" w:type="dxa"/>
+          </w:tcPr>
+          <w:p/>
+        </w:tc>
+        <w:tc>
+          <w:tcPr>
+            <w:tcW w:w="1536" w:type="dxa"/>
+          </w:tcPr>
+          <w:p/>
+        </w:tc>
+      </w:tr>
+      <w:tr>
+        <w:tc>
+          <w:tcPr>
+            <w:tcW w:w="1535" w:type="dxa"/>
+          </w:tcPr>
+          <w:p>
+            <w:r>
+              <w:t>/</w:t>
+            </w:r>
+            <w:proofErr w:type="spellStart"/>
+            <w:r>
+              <w:t>tasks</w:t>
+            </w:r>
+            <w:proofErr w:type="spellEnd"/>
+            <w:r>
+              <w:t>/</w:t>
+            </w:r>
+            <w:proofErr w:type="spellStart"/>
+            <w:r>
+              <w:t>create</w:t>
+            </w:r>
+            <w:proofErr w:type="spellEnd"/>
+          </w:p>
+        </w:tc>
+        <w:tc>
+          <w:tcPr>
+            <w:tcW w:w="1535" w:type="dxa"/>
+          </w:tcPr>
+          <w:p/>
+        </w:tc>
+        <w:tc>
+          <w:tcPr>
+            <w:tcW w:w="1535" w:type="dxa"/>
+          </w:tcPr>
+          <w:p/>
+        </w:tc>
+        <w:tc>
+          <w:tcPr>
+            <w:tcW w:w="1536" w:type="dxa"/>
+          </w:tcPr>
+          <w:p/>
+        </w:tc>
+        <w:tc>
+          <w:tcPr>
+            <w:tcW w:w="1536" w:type="dxa"/>
+          </w:tcPr>
+          <w:p/>
+        </w:tc>
+      </w:tr>
+      <w:tr>
+        <w:tc>
+          <w:tcPr>
+            <w:tcW w:w="1535" w:type="dxa"/>
+          </w:tcPr>
+          <w:p>
+            <w:r>
+              <w:t>/login</w:t>
+            </w:r>
+          </w:p>
+        </w:tc>
+        <w:tc>
+          <w:tcPr>
+            <w:tcW w:w="1535" w:type="dxa"/>
+          </w:tcPr>
+          <w:p/>
+        </w:tc>
+        <w:tc>
+          <w:tcPr>
+            <w:tcW w:w="1535" w:type="dxa"/>
+          </w:tcPr>
+          <w:p/>
+        </w:tc>
+        <w:tc>
+          <w:tcPr>
+            <w:tcW w:w="1536" w:type="dxa"/>
+          </w:tcPr>
+          <w:p/>
+        </w:tc>
+        <w:tc>
+          <w:tcPr>
+            <w:tcW w:w="1536" w:type="dxa"/>
+          </w:tcPr>
+          <w:p/>
+        </w:tc>
+      </w:tr>
+      <w:tr>
+        <w:tc>
+          <w:tcPr>
+            <w:tcW w:w="1535" w:type="dxa"/>
+          </w:tcPr>
+          <w:p>
+            <w:r>
+              <w:t>/</w:t>
+            </w:r>
+          </w:p>
+        </w:tc>
+        <w:tc>
+          <w:tcPr>
+            <w:tcW w:w="1535" w:type="dxa"/>
+          </w:tcPr>
+          <w:p/>
+        </w:tc>
+        <w:tc>
+          <w:tcPr>
+            <w:tcW w:w="1535" w:type="dxa"/>
+          </w:tcPr>
+          <w:p/>
+        </w:tc>
+        <w:tc>
+          <w:tcPr>
+            <w:tcW w:w="1536" w:type="dxa"/>
+          </w:tcPr>
+          <w:p/>
+        </w:tc>
+        <w:tc>
+          <w:tcPr>
+            <w:tcW w:w="1536" w:type="dxa"/>
+          </w:tcPr>
+          <w:p/>
+        </w:tc>
+      </w:tr>
+    </w:tbl>
+    <w:p>
+      <w:pPr>
+        <w:rPr>
           <w:u w:val="single"/>
         </w:rPr>
       </w:pPr>
-      <w:r>
-        <w:rPr>
-          <w:b/>
-          <w:sz w:val="24"/>
-          <w:szCs w:val="24"/>
-          <w:u w:val="single"/>
-        </w:rPr>
-        <w:t xml:space="preserve">2.1 </w:t>
-      </w:r>
-      <w:r>
-        <w:rPr>
-          <w:b/>
-          <w:sz w:val="24"/>
-          <w:szCs w:val="24"/>
-          <w:u w:val="single"/>
-        </w:rPr>
-        <w:t xml:space="preserve"> </w:t>
-      </w:r>
-      <w:r>
-        <w:rPr>
-          <w:b/>
-          <w:sz w:val="24"/>
-          <w:szCs w:val="24"/>
-          <w:u w:val="single"/>
-        </w:rPr>
-        <w:t>Améliorations c</w:t>
-      </w:r>
-      <w:r>
-        <w:rPr>
-          <w:b/>
-          <w:sz w:val="24"/>
-          <w:szCs w:val="24"/>
-          <w:u w:val="single"/>
-        </w:rPr>
-        <w:t>oté Backend</w:t>
-      </w:r>
-    </w:p>
-    <w:p>
-      <w:pPr>
-        <w:rPr>
-          <w:sz w:val="24"/>
-          <w:szCs w:val="24"/>
-        </w:rPr>
-      </w:pPr>
-      <w:r>
-        <w:rPr>
-          <w:sz w:val="24"/>
-          <w:szCs w:val="24"/>
-        </w:rPr>
-        <w:t xml:space="preserve">Plusieurs modifications ont été </w:t>
-      </w:r>
-      <w:r>
-        <w:rPr>
-          <w:sz w:val="24"/>
-          <w:szCs w:val="24"/>
-        </w:rPr>
-        <w:t>apportées</w:t>
-      </w:r>
-      <w:r>
-        <w:rPr>
-          <w:sz w:val="24"/>
-          <w:szCs w:val="24"/>
-        </w:rPr>
-        <w:t xml:space="preserve"> sur les contrôleurs. </w:t>
-      </w:r>
     </w:p>
     <w:p>
       <w:pPr>
@@ -1617,6 +1830,301 @@
           <w:numId w:val="7"/>
         </w:numPr>
         <w:rPr>
+          <w:u w:val="single"/>
+        </w:rPr>
+      </w:pPr>
+      <w:r>
+        <w:rPr>
+          <w:u w:val="single"/>
+        </w:rPr>
+        <w:t xml:space="preserve">Analyse de la qualité de code avec </w:t>
+      </w:r>
+      <w:proofErr w:type="spellStart"/>
+      <w:r>
+        <w:rPr>
+          <w:u w:val="single"/>
+        </w:rPr>
+        <w:t>CodeClimate</w:t>
+      </w:r>
+      <w:proofErr w:type="spellEnd"/>
+      <w:r>
+        <w:rPr>
+          <w:u w:val="single"/>
+        </w:rPr>
+        <w:t> :</w:t>
+      </w:r>
+    </w:p>
+    <w:p>
+      <w:pPr>
+        <w:keepNext/>
+        <w:jc w:val="center"/>
+      </w:pPr>
+      <w:r>
+        <w:rPr>
+          <w:noProof/>
+          <w:u w:val="single"/>
+          <w:lang w:eastAsia="fr-FR"/>
+        </w:rPr>
+        <w:lastRenderedPageBreak/>
+        <w:drawing>
+          <wp:inline distT="0" distB="0" distL="0" distR="0">
+            <wp:extent cx="5760720" cy="1987550"/>
+            <wp:effectExtent l="19050" t="0" r="0" b="0"/>
+            <wp:docPr id="12" name="Image 11" descr="Codeclimate_before.PNG"/>
+            <wp:cNvGraphicFramePr>
+              <a:graphicFrameLocks xmlns:a="http://schemas.openxmlformats.org/drawingml/2006/main" noChangeAspect="1"/>
+            </wp:cNvGraphicFramePr>
+            <a:graphic xmlns:a="http://schemas.openxmlformats.org/drawingml/2006/main">
+              <a:graphicData uri="http://schemas.openxmlformats.org/drawingml/2006/picture">
+                <pic:pic xmlns:pic="http://schemas.openxmlformats.org/drawingml/2006/picture">
+                  <pic:nvPicPr>
+                    <pic:cNvPr id="0" name="Codeclimate_before.PNG"/>
+                    <pic:cNvPicPr/>
+                  </pic:nvPicPr>
+                  <pic:blipFill>
+                    <a:blip r:embed="rId16" cstate="print"/>
+                    <a:stretch>
+                      <a:fillRect/>
+                    </a:stretch>
+                  </pic:blipFill>
+                  <pic:spPr>
+                    <a:xfrm>
+                      <a:off x="0" y="0"/>
+                      <a:ext cx="5760720" cy="1987550"/>
+                    </a:xfrm>
+                    <a:prstGeom prst="rect">
+                      <a:avLst/>
+                    </a:prstGeom>
+                  </pic:spPr>
+                </pic:pic>
+              </a:graphicData>
+            </a:graphic>
+          </wp:inline>
+        </w:drawing>
+      </w:r>
+    </w:p>
+    <w:p>
+      <w:pPr>
+        <w:pStyle w:val="Lgende"/>
+        <w:jc w:val="center"/>
+      </w:pPr>
+      <w:r>
+        <w:fldChar w:fldCharType="begin"/>
+      </w:r>
+      <w:r>
+        <w:instrText xml:space="preserve"> SEQ Figure \* ARABIC </w:instrText>
+      </w:r>
+      <w:r>
+        <w:fldChar w:fldCharType="separate"/>
+      </w:r>
+      <w:r>
+        <w:rPr>
+          <w:noProof/>
+        </w:rPr>
+        <w:t>1</w:t>
+      </w:r>
+      <w:r>
+        <w:fldChar w:fldCharType="end"/>
+      </w:r>
+      <w:r>
+        <w:t xml:space="preserve"> Avant la modification</w:t>
+      </w:r>
+    </w:p>
+    <w:p>
+      <w:pPr>
+        <w:keepNext/>
+        <w:jc w:val="center"/>
+      </w:pPr>
+      <w:r>
+        <w:rPr>
+          <w:noProof/>
+          <w:lang w:eastAsia="fr-FR"/>
+        </w:rPr>
+        <w:drawing>
+          <wp:inline distT="0" distB="0" distL="0" distR="0">
+            <wp:extent cx="5760720" cy="1854200"/>
+            <wp:effectExtent l="19050" t="0" r="0" b="0"/>
+            <wp:docPr id="14" name="Image 13" descr="Codeclimate_after.PNG"/>
+            <wp:cNvGraphicFramePr>
+              <a:graphicFrameLocks xmlns:a="http://schemas.openxmlformats.org/drawingml/2006/main" noChangeAspect="1"/>
+            </wp:cNvGraphicFramePr>
+            <a:graphic xmlns:a="http://schemas.openxmlformats.org/drawingml/2006/main">
+              <a:graphicData uri="http://schemas.openxmlformats.org/drawingml/2006/picture">
+                <pic:pic xmlns:pic="http://schemas.openxmlformats.org/drawingml/2006/picture">
+                  <pic:nvPicPr>
+                    <pic:cNvPr id="0" name="Codeclimate_after.PNG"/>
+                    <pic:cNvPicPr/>
+                  </pic:nvPicPr>
+                  <pic:blipFill>
+                    <a:blip r:embed="rId17" cstate="print"/>
+                    <a:stretch>
+                      <a:fillRect/>
+                    </a:stretch>
+                  </pic:blipFill>
+                  <pic:spPr>
+                    <a:xfrm>
+                      <a:off x="0" y="0"/>
+                      <a:ext cx="5760720" cy="1854200"/>
+                    </a:xfrm>
+                    <a:prstGeom prst="rect">
+                      <a:avLst/>
+                    </a:prstGeom>
+                  </pic:spPr>
+                </pic:pic>
+              </a:graphicData>
+            </a:graphic>
+          </wp:inline>
+        </w:drawing>
+      </w:r>
+    </w:p>
+    <w:p>
+      <w:pPr>
+        <w:pStyle w:val="Lgende"/>
+        <w:jc w:val="center"/>
+      </w:pPr>
+      <w:fldSimple w:instr=" SEQ Figure \* ARABIC ">
+        <w:r>
+          <w:rPr>
+            <w:noProof/>
+          </w:rPr>
+          <w:t>2</w:t>
+        </w:r>
+      </w:fldSimple>
+      <w:r>
+        <w:t xml:space="preserve"> Après la modification</w:t>
+      </w:r>
+    </w:p>
+    <w:p>
+      <w:pPr>
+        <w:rPr>
+          <w:szCs w:val="72"/>
+        </w:rPr>
+      </w:pPr>
+    </w:p>
+    <w:p>
+      <w:pPr>
+        <w:pStyle w:val="Titre"/>
+        <w:rPr>
+          <w:rStyle w:val="Accentuation"/>
+          <w:i w:val="0"/>
+          <w:iCs w:val="0"/>
+          <w:sz w:val="36"/>
+        </w:rPr>
+      </w:pPr>
+      <w:r>
+        <w:rPr>
+          <w:sz w:val="36"/>
+        </w:rPr>
+        <w:t>2</w:t>
+      </w:r>
+      <w:r>
+        <w:rPr>
+          <w:sz w:val="36"/>
+        </w:rPr>
+        <w:t xml:space="preserve"> </w:t>
+      </w:r>
+      <w:r>
+        <w:rPr>
+          <w:sz w:val="36"/>
+        </w:rPr>
+        <w:t>–</w:t>
+      </w:r>
+      <w:r>
+        <w:rPr>
+          <w:sz w:val="36"/>
+        </w:rPr>
+        <w:t xml:space="preserve"> </w:t>
+      </w:r>
+      <w:r>
+        <w:rPr>
+          <w:sz w:val="36"/>
+        </w:rPr>
+        <w:t>Améliorations</w:t>
+      </w:r>
+    </w:p>
+    <w:p>
+      <w:pPr>
+        <w:rPr>
+          <w:b/>
+          <w:sz w:val="24"/>
+          <w:szCs w:val="24"/>
+          <w:u w:val="single"/>
+        </w:rPr>
+      </w:pPr>
+      <w:r>
+        <w:rPr>
+          <w:b/>
+          <w:sz w:val="24"/>
+          <w:szCs w:val="24"/>
+          <w:u w:val="single"/>
+        </w:rPr>
+        <w:t xml:space="preserve">2.1 </w:t>
+      </w:r>
+      <w:r>
+        <w:rPr>
+          <w:b/>
+          <w:sz w:val="24"/>
+          <w:szCs w:val="24"/>
+          <w:u w:val="single"/>
+        </w:rPr>
+        <w:t xml:space="preserve"> </w:t>
+      </w:r>
+      <w:r>
+        <w:rPr>
+          <w:b/>
+          <w:sz w:val="24"/>
+          <w:szCs w:val="24"/>
+          <w:u w:val="single"/>
+        </w:rPr>
+        <w:t>Améliorations c</w:t>
+      </w:r>
+      <w:r>
+        <w:rPr>
+          <w:b/>
+          <w:sz w:val="24"/>
+          <w:szCs w:val="24"/>
+          <w:u w:val="single"/>
+        </w:rPr>
+        <w:t>oté Backend</w:t>
+      </w:r>
+    </w:p>
+    <w:p>
+      <w:pPr>
+        <w:rPr>
+          <w:sz w:val="24"/>
+          <w:szCs w:val="24"/>
+        </w:rPr>
+      </w:pPr>
+      <w:r>
+        <w:rPr>
+          <w:sz w:val="24"/>
+          <w:szCs w:val="24"/>
+        </w:rPr>
+        <w:t xml:space="preserve">Plusieurs modifications ont été </w:t>
+      </w:r>
+      <w:r>
+        <w:rPr>
+          <w:sz w:val="24"/>
+          <w:szCs w:val="24"/>
+        </w:rPr>
+        <w:t>apportées</w:t>
+      </w:r>
+      <w:r>
+        <w:rPr>
+          <w:sz w:val="24"/>
+          <w:szCs w:val="24"/>
+        </w:rPr>
+        <w:t xml:space="preserve"> sur les contrôleurs. </w:t>
+      </w:r>
+    </w:p>
+    <w:p>
+      <w:pPr>
+        <w:pStyle w:val="Paragraphedeliste"/>
+        <w:numPr>
+          <w:ilvl w:val="0"/>
+          <w:numId w:val="7"/>
+        </w:numPr>
+        <w:rPr>
           <w:sz w:val="24"/>
           <w:szCs w:val="24"/>
         </w:rPr>
@@ -1770,6 +2278,7 @@
           <w:szCs w:val="24"/>
           <w:lang w:eastAsia="fr-FR"/>
         </w:rPr>
+        <w:lastRenderedPageBreak/>
         <w:drawing>
           <wp:inline distT="0" distB="0" distL="0" distR="0">
             <wp:extent cx="5760720" cy="2051050"/>
@@ -1786,7 +2295,7 @@
                     <pic:cNvPicPr/>
                   </pic:nvPicPr>
                   <pic:blipFill>
-                    <a:blip r:embed="rId16" cstate="print"/>
+                    <a:blip r:embed="rId18" cstate="print"/>
                     <a:stretch>
                       <a:fillRect/>
                     </a:stretch>
@@ -1822,7 +2331,7 @@
         </w:rPr>
         <w:t xml:space="preserve">Réf : </w:t>
       </w:r>
-      <w:hyperlink r:id="rId17" w:anchor="the-base-controller-classes-services" w:history="1">
+      <w:hyperlink r:id="rId19" w:anchor="the-base-controller-classes-services" w:history="1">
         <w:r>
           <w:rPr>
             <w:rStyle w:val="Lienhypertexte"/>
@@ -2022,7 +2531,6 @@
           <w:noProof/>
           <w:lang w:eastAsia="fr-FR"/>
         </w:rPr>
-        <w:lastRenderedPageBreak/>
         <w:drawing>
           <wp:inline distT="0" distB="0" distL="0" distR="0">
             <wp:extent cx="5760720" cy="3041015"/>
@@ -2039,7 +2547,7 @@
                     <pic:cNvPicPr/>
                   </pic:nvPicPr>
                   <pic:blipFill>
-                    <a:blip r:embed="rId18" cstate="print"/>
+                    <a:blip r:embed="rId20" cstate="print"/>
                     <a:stretch>
                       <a:fillRect/>
                     </a:stretch>
@@ -2096,7 +2604,7 @@
           <w:sz w:val="20"/>
           <w:szCs w:val="20"/>
         </w:rPr>
-        <w:t>1</w:t>
+        <w:t>3</w:t>
       </w:r>
       <w:r>
         <w:rPr>
@@ -2129,6 +2637,7 @@
           <w:noProof/>
           <w:lang w:eastAsia="fr-FR"/>
         </w:rPr>
+        <w:lastRenderedPageBreak/>
         <w:drawing>
           <wp:inline distT="0" distB="0" distL="0" distR="0">
             <wp:extent cx="5760720" cy="2495550"/>
@@ -2145,7 +2654,7 @@
                     <pic:cNvPicPr/>
                   </pic:nvPicPr>
                   <pic:blipFill>
-                    <a:blip r:embed="rId19" cstate="print"/>
+                    <a:blip r:embed="rId21" cstate="print"/>
                     <a:stretch>
                       <a:fillRect/>
                     </a:stretch>
@@ -2192,7 +2701,7 @@
                     <pic:cNvPicPr/>
                   </pic:nvPicPr>
                   <pic:blipFill>
-                    <a:blip r:embed="rId20" cstate="print"/>
+                    <a:blip r:embed="rId22" cstate="print"/>
                     <a:stretch>
                       <a:fillRect/>
                     </a:stretch>
@@ -2223,7 +2732,7 @@
           <w:rPr>
             <w:noProof/>
           </w:rPr>
-          <w:t>2</w:t>
+          <w:t>4</w:t>
         </w:r>
       </w:fldSimple>
       <w:r>
@@ -2268,7 +2777,155 @@
           <w:szCs w:val="24"/>
           <w:u w:val="single"/>
         </w:rPr>
-        <w:lastRenderedPageBreak/>
+        <w:t xml:space="preserve">Modification du </w:t>
+      </w:r>
+      <w:proofErr w:type="spellStart"/>
+      <w:r>
+        <w:rPr>
+          <w:b/>
+          <w:sz w:val="24"/>
+          <w:szCs w:val="24"/>
+          <w:u w:val="single"/>
+        </w:rPr>
+        <w:t>SecurityController</w:t>
+      </w:r>
+      <w:proofErr w:type="spellEnd"/>
+      <w:r>
+        <w:rPr>
+          <w:sz w:val="24"/>
+          <w:szCs w:val="24"/>
+          <w:u w:val="single"/>
+        </w:rPr>
+        <w:t> :</w:t>
+      </w:r>
+    </w:p>
+    <w:p>
+      <w:pPr>
+        <w:pStyle w:val="Paragraphedeliste"/>
+        <w:ind w:left="1068"/>
+        <w:rPr>
+          <w:sz w:val="24"/>
+          <w:szCs w:val="24"/>
+        </w:rPr>
+      </w:pPr>
+      <w:r>
+        <w:rPr>
+          <w:sz w:val="24"/>
+          <w:szCs w:val="24"/>
+        </w:rPr>
+        <w:t xml:space="preserve">Suppression des méthodes sans retour </w:t>
+      </w:r>
+      <w:proofErr w:type="spellStart"/>
+      <w:r>
+        <w:rPr>
+          <w:b/>
+          <w:sz w:val="24"/>
+          <w:szCs w:val="24"/>
+        </w:rPr>
+        <w:t>Login_Check</w:t>
+      </w:r>
+      <w:proofErr w:type="spellEnd"/>
+      <w:r>
+        <w:rPr>
+          <w:sz w:val="24"/>
+          <w:szCs w:val="24"/>
+        </w:rPr>
+        <w:t xml:space="preserve"> et</w:t>
+      </w:r>
+      <w:r>
+        <w:rPr>
+          <w:b/>
+          <w:sz w:val="24"/>
+          <w:szCs w:val="24"/>
+        </w:rPr>
+        <w:t xml:space="preserve"> </w:t>
+      </w:r>
+      <w:proofErr w:type="spellStart"/>
+      <w:r>
+        <w:rPr>
+          <w:b/>
+          <w:sz w:val="24"/>
+          <w:szCs w:val="24"/>
+        </w:rPr>
+        <w:t>Logout</w:t>
+      </w:r>
+      <w:proofErr w:type="spellEnd"/>
+      <w:r>
+        <w:rPr>
+          <w:sz w:val="24"/>
+          <w:szCs w:val="24"/>
+        </w:rPr>
+        <w:t xml:space="preserve"> qui indiqué seulement la route pour la vérification du login et celle de la déconnexion. Les routes on été ajouté dans le fichier </w:t>
+      </w:r>
+      <w:r>
+        <w:rPr>
+          <w:b/>
+          <w:sz w:val="24"/>
+          <w:szCs w:val="24"/>
+        </w:rPr>
+        <w:t>routing.yml</w:t>
+      </w:r>
+      <w:r>
+        <w:rPr>
+          <w:b/>
+          <w:sz w:val="24"/>
+          <w:szCs w:val="24"/>
+        </w:rPr>
+        <w:t xml:space="preserve"> </w:t>
+      </w:r>
+      <w:r>
+        <w:rPr>
+          <w:sz w:val="24"/>
+          <w:szCs w:val="24"/>
+        </w:rPr>
+        <w:t>(</w:t>
+      </w:r>
+      <w:proofErr w:type="spellStart"/>
+      <w:r>
+        <w:rPr>
+          <w:sz w:val="24"/>
+          <w:szCs w:val="24"/>
+        </w:rPr>
+        <w:t>app</w:t>
+      </w:r>
+      <w:proofErr w:type="spellEnd"/>
+      <w:r>
+        <w:rPr>
+          <w:sz w:val="24"/>
+          <w:szCs w:val="24"/>
+        </w:rPr>
+        <w:t>/config/routing.yml).</w:t>
+      </w:r>
+    </w:p>
+    <w:p>
+      <w:pPr>
+        <w:pStyle w:val="Paragraphedeliste"/>
+        <w:ind w:left="1068"/>
+        <w:rPr>
+          <w:sz w:val="24"/>
+          <w:szCs w:val="24"/>
+        </w:rPr>
+      </w:pPr>
+    </w:p>
+    <w:p>
+      <w:pPr>
+        <w:pStyle w:val="Paragraphedeliste"/>
+        <w:numPr>
+          <w:ilvl w:val="0"/>
+          <w:numId w:val="7"/>
+        </w:numPr>
+        <w:rPr>
+          <w:sz w:val="24"/>
+          <w:szCs w:val="24"/>
+          <w:u w:val="single"/>
+        </w:rPr>
+      </w:pPr>
+      <w:r>
+        <w:rPr>
+          <w:sz w:val="24"/>
+          <w:szCs w:val="24"/>
+          <w:u w:val="single"/>
+        </w:rPr>
         <w:t xml:space="preserve">Correction de l’anomalie </w:t>
       </w:r>
       <w:r>
@@ -2354,7 +3011,7 @@
                     <pic:cNvPicPr/>
                   </pic:nvPicPr>
                   <pic:blipFill>
-                    <a:blip r:embed="rId21" cstate="print"/>
+                    <a:blip r:embed="rId23" cstate="print"/>
                     <a:stretch>
                       <a:fillRect/>
                     </a:stretch>
@@ -2406,7 +3063,7 @@
                     <pic:cNvPicPr/>
                   </pic:nvPicPr>
                   <pic:blipFill>
-                    <a:blip r:embed="rId22" cstate="print"/>
+                    <a:blip r:embed="rId24" cstate="print"/>
                     <a:stretch>
                       <a:fillRect/>
                     </a:stretch>
@@ -2439,6 +3096,7 @@
           <w:sz w:val="24"/>
           <w:szCs w:val="24"/>
         </w:rPr>
+        <w:lastRenderedPageBreak/>
         <w:t>Dorénavant  lors de l’ajout d’une tâche celle-ci est rattaché à l’utilisateur connecté (donc son auteur).</w:t>
       </w:r>
     </w:p>
@@ -2473,7 +3131,7 @@
                     <pic:cNvPicPr/>
                   </pic:nvPicPr>
                   <pic:blipFill>
-                    <a:blip r:embed="rId23" cstate="print"/>
+                    <a:blip r:embed="rId25" cstate="print"/>
                     <a:stretch>
                       <a:fillRect/>
                     </a:stretch>
@@ -2521,7 +3179,28 @@
         </w:numPr>
       </w:pPr>
       <w:r>
-        <w:t>Avec cette relation entre l’utilisateur et ses tâches il peut visualiser, modifier et supprimer</w:t>
+        <w:t>Avec cette relation entre l’utilisateur et ses tâche</w:t>
+      </w:r>
+      <w:r>
+        <w:t>s celui-ci</w:t>
+      </w:r>
+      <w:r>
+        <w:t xml:space="preserve"> peut </w:t>
+      </w:r>
+      <w:r>
+        <w:rPr>
+          <w:i/>
+        </w:rPr>
+        <w:t>visualiser, modifier</w:t>
+      </w:r>
+      <w:r>
+        <w:rPr>
+          <w:i/>
+        </w:rPr>
+        <w:t>, supprimer et marquer</w:t>
+      </w:r>
+      <w:r>
+        <w:t xml:space="preserve"> </w:t>
       </w:r>
       <w:r>
         <w:rPr>
@@ -2532,9 +3211,120 @@
       <w:r>
         <w:t xml:space="preserve"> ses tâches.</w:t>
       </w:r>
-    </w:p>
-    <w:p>
-      <w:pPr>
+      <w:r>
+        <w:t xml:space="preserve"> Une vérification est faite avant chaque action, le système vérifie que la tâche appartient bien à l’utilisateur connecté.</w:t>
+      </w:r>
+    </w:p>
+    <w:p>
+      <w:pPr>
+        <w:jc w:val="center"/>
+      </w:pPr>
+      <w:r>
+        <w:rPr>
+          <w:noProof/>
+          <w:lang w:eastAsia="fr-FR"/>
+        </w:rPr>
+        <w:drawing>
+          <wp:inline distT="0" distB="0" distL="0" distR="0">
+            <wp:extent cx="5760720" cy="1440180"/>
+            <wp:effectExtent l="19050" t="0" r="0" b="0"/>
+            <wp:docPr id="13" name="Image 12" descr="delete_task.PNG"/>
+            <wp:cNvGraphicFramePr>
+              <a:graphicFrameLocks xmlns:a="http://schemas.openxmlformats.org/drawingml/2006/main" noChangeAspect="1"/>
+            </wp:cNvGraphicFramePr>
+            <a:graphic xmlns:a="http://schemas.openxmlformats.org/drawingml/2006/main">
+              <a:graphicData uri="http://schemas.openxmlformats.org/drawingml/2006/picture">
+                <pic:pic xmlns:pic="http://schemas.openxmlformats.org/drawingml/2006/picture">
+                  <pic:nvPicPr>
+                    <pic:cNvPr id="0" name="delete_task.PNG"/>
+                    <pic:cNvPicPr/>
+                  </pic:nvPicPr>
+                  <pic:blipFill>
+                    <a:blip r:embed="rId26" cstate="print"/>
+                    <a:stretch>
+                      <a:fillRect/>
+                    </a:stretch>
+                  </pic:blipFill>
+                  <pic:spPr>
+                    <a:xfrm>
+                      <a:off x="0" y="0"/>
+                      <a:ext cx="5760720" cy="1440180"/>
+                    </a:xfrm>
+                    <a:prstGeom prst="rect">
+                      <a:avLst/>
+                    </a:prstGeom>
+                  </pic:spPr>
+                </pic:pic>
+              </a:graphicData>
+            </a:graphic>
+          </wp:inline>
+        </w:drawing>
+      </w:r>
+    </w:p>
+    <w:p>
+      <w:pPr>
+        <w:pStyle w:val="Lgende"/>
+        <w:keepNext/>
+        <w:jc w:val="center"/>
+      </w:pPr>
+      <w:fldSimple w:instr=" SEQ Équation \* ARABIC ">
+        <w:r>
+          <w:rPr>
+            <w:noProof/>
+          </w:rPr>
+          <w:t>2</w:t>
+        </w:r>
+      </w:fldSimple>
+      <w:r>
+        <w:rPr>
+          <w:noProof/>
+        </w:rPr>
+        <w:t xml:space="preserve"> </w:t>
+      </w:r>
+      <w:r>
+        <w:rPr>
+          <w:noProof/>
+        </w:rPr>
+        <w:t xml:space="preserve">Exemple avec la fonction de suppréssion d’une tâche . </w:t>
+      </w:r>
+      <w:r>
+        <w:rPr>
+          <w:noProof/>
+        </w:rPr>
+        <w:t>On vérifie</w:t>
+      </w:r>
+      <w:r>
+        <w:rPr>
+          <w:noProof/>
+        </w:rPr>
+        <w:t xml:space="preserve"> </w:t>
+      </w:r>
+      <w:r>
+        <w:rPr>
+          <w:noProof/>
+        </w:rPr>
+        <w:t>que l'utilisateur connecté est bien l'auteur de</w:t>
+      </w:r>
+      <w:r>
+        <w:rPr>
+          <w:noProof/>
+        </w:rPr>
+        <w:t xml:space="preserve"> la </w:t>
+      </w:r>
+      <w:r>
+        <w:rPr>
+          <w:noProof/>
+        </w:rPr>
+        <w:t>tâche</w:t>
+      </w:r>
+    </w:p>
+    <w:p>
+      <w:pPr>
+        <w:pStyle w:val="Paragraphedeliste"/>
+        <w:numPr>
+          <w:ilvl w:val="0"/>
+          <w:numId w:val="7"/>
+        </w:numPr>
         <w:rPr>
           <w:b/>
           <w:sz w:val="24"/>
@@ -2542,54 +3332,143 @@
           <w:u w:val="single"/>
         </w:rPr>
       </w:pPr>
-    </w:p>
-    <w:p>
-      <w:pPr>
-        <w:rPr>
-          <w:b/>
+      <w:r>
+        <w:rPr>
           <w:sz w:val="24"/>
           <w:szCs w:val="24"/>
           <w:u w:val="single"/>
         </w:rPr>
-      </w:pPr>
-    </w:p>
-    <w:p>
-      <w:pPr>
-        <w:rPr>
-          <w:b/>
+        <w:t xml:space="preserve">Type </w:t>
+      </w:r>
+      <w:proofErr w:type="spellStart"/>
+      <w:r>
+        <w:rPr>
           <w:sz w:val="24"/>
           <w:szCs w:val="24"/>
           <w:u w:val="single"/>
         </w:rPr>
-      </w:pPr>
-    </w:p>
-    <w:p>
-      <w:pPr>
-        <w:rPr>
-          <w:b/>
+        <w:t>Hinting</w:t>
+      </w:r>
+      <w:proofErr w:type="spellEnd"/>
+      <w:r>
+        <w:rPr>
           <w:sz w:val="24"/>
           <w:szCs w:val="24"/>
           <w:u w:val="single"/>
         </w:rPr>
-      </w:pPr>
-      <w:r>
+        <w:t> :</w:t>
+      </w:r>
+    </w:p>
+    <w:p>
+      <w:pPr>
+        <w:pStyle w:val="Paragraphedeliste"/>
+        <w:ind w:left="1068"/>
+        <w:rPr>
+          <w:sz w:val="24"/>
+          <w:szCs w:val="24"/>
+        </w:rPr>
+      </w:pPr>
+      <w:r>
+        <w:rPr>
+          <w:sz w:val="24"/>
+          <w:szCs w:val="24"/>
+        </w:rPr>
+        <w:t xml:space="preserve">La version initial de PHP (5) ne permettait </w:t>
+      </w:r>
+      <w:r>
+        <w:rPr>
+          <w:sz w:val="24"/>
+          <w:szCs w:val="24"/>
+        </w:rPr>
+        <w:t xml:space="preserve">pas </w:t>
+      </w:r>
+      <w:r>
+        <w:rPr>
+          <w:sz w:val="24"/>
+          <w:szCs w:val="24"/>
+        </w:rPr>
+        <w:t xml:space="preserve">de typé les retours de méthodes ou des paramètres. Le typage à été ajouté suite au passage de la version 7 de PHP.  </w:t>
+      </w:r>
+    </w:p>
+    <w:p>
+      <w:pPr>
+        <w:pStyle w:val="Paragraphedeliste"/>
+        <w:ind w:left="1068"/>
+        <w:rPr>
+          <w:sz w:val="24"/>
+          <w:szCs w:val="24"/>
+        </w:rPr>
+      </w:pPr>
+    </w:p>
+    <w:p>
+      <w:pPr>
+        <w:pStyle w:val="Paragraphedeliste"/>
+        <w:numPr>
+          <w:ilvl w:val="0"/>
+          <w:numId w:val="7"/>
+        </w:numPr>
         <w:rPr>
           <w:b/>
           <w:sz w:val="24"/>
           <w:szCs w:val="24"/>
           <w:u w:val="single"/>
         </w:rPr>
-        <w:t>Nouvelles fonctionnalités coté Backend</w:t>
-      </w:r>
-      <w:r>
-        <w:rPr>
-          <w:b/>
+      </w:pPr>
+      <w:r>
+        <w:rPr>
           <w:sz w:val="24"/>
           <w:szCs w:val="24"/>
           <w:u w:val="single"/>
         </w:rPr>
-        <w:t> :</w:t>
-      </w:r>
+        <w:t>Validation </w:t>
+      </w:r>
+      <w:proofErr w:type="spellStart"/>
+      <w:r>
+        <w:rPr>
+          <w:sz w:val="24"/>
+          <w:szCs w:val="24"/>
+          <w:u w:val="single"/>
+        </w:rPr>
+        <w:t>password</w:t>
+      </w:r>
+      <w:proofErr w:type="spellEnd"/>
+      <w:r>
+        <w:rPr>
+          <w:sz w:val="24"/>
+          <w:szCs w:val="24"/>
+          <w:u w:val="single"/>
+        </w:rPr>
+        <w:t>:</w:t>
+      </w:r>
+    </w:p>
+    <w:p>
+      <w:pPr>
+        <w:pStyle w:val="Paragraphedeliste"/>
+        <w:ind w:left="1068"/>
+        <w:rPr>
+          <w:sz w:val="24"/>
+          <w:szCs w:val="24"/>
+        </w:rPr>
+      </w:pPr>
+      <w:r>
+        <w:rPr>
+          <w:sz w:val="24"/>
+          <w:szCs w:val="24"/>
+        </w:rPr>
+        <w:t>Ajout de la validation sur le mot de passe utilisateur car aucune été paramétré initialement.</w:t>
+      </w:r>
+    </w:p>
+    <w:p>
+      <w:pPr>
+        <w:pStyle w:val="Paragraphedeliste"/>
+        <w:ind w:left="1068"/>
+        <w:rPr>
+          <w:b/>
+          <w:sz w:val="24"/>
+          <w:szCs w:val="24"/>
+          <w:u w:val="single"/>
+        </w:rPr>
+      </w:pPr>
     </w:p>
     <w:p>
       <w:pPr>
@@ -2675,7 +3554,7 @@
                     <pic:cNvPicPr/>
                   </pic:nvPicPr>
                   <pic:blipFill>
-                    <a:blip r:embed="rId24" cstate="print"/>
+                    <a:blip r:embed="rId27" cstate="print"/>
                     <a:stretch>
                       <a:fillRect/>
                     </a:stretch>
@@ -2752,6 +3631,14 @@
         </w:rPr>
         <w:t>end</w:t>
       </w:r>
+      <w:r>
+        <w:rPr>
+          <w:b/>
+          <w:sz w:val="24"/>
+          <w:szCs w:val="24"/>
+        </w:rPr>
+        <w:t xml:space="preserve">  </w:t>
+      </w:r>
     </w:p>
     <w:p>
       <w:pPr>
@@ -2770,23 +3657,87 @@
           <w:sz w:val="24"/>
           <w:szCs w:val="24"/>
         </w:rPr>
-        <w:t>CSS </w:t>
-      </w:r>
-      <w:proofErr w:type="gramStart"/>
-      <w:r>
-        <w:rPr>
-          <w:sz w:val="24"/>
-          <w:szCs w:val="24"/>
-        </w:rPr>
-        <w:t>:  La</w:t>
-      </w:r>
-      <w:proofErr w:type="gramEnd"/>
-      <w:r>
-        <w:rPr>
-          <w:sz w:val="24"/>
-          <w:szCs w:val="24"/>
-        </w:rPr>
-        <w:t xml:space="preserve"> version de Bootstrap initial été la 3, je l’ai remplacer par la version 4 qui apporte les dernières nouveauté du langage CSS et offre un design un peu plus moderne avec des fonctionnalités plus poussé .</w:t>
+        <w:t xml:space="preserve">La version de Bootstrap initial été la 3, je l’ai </w:t>
+      </w:r>
+      <w:r>
+        <w:rPr>
+          <w:sz w:val="24"/>
+          <w:szCs w:val="24"/>
+        </w:rPr>
+        <w:t>remplacé</w:t>
+      </w:r>
+      <w:r>
+        <w:rPr>
+          <w:sz w:val="24"/>
+          <w:szCs w:val="24"/>
+        </w:rPr>
+        <w:t xml:space="preserve"> par la version 4 </w:t>
+      </w:r>
+      <w:r>
+        <w:rPr>
+          <w:sz w:val="24"/>
+          <w:szCs w:val="24"/>
+        </w:rPr>
+        <w:t xml:space="preserve">via CDN qui améliore le chargement et </w:t>
+      </w:r>
+      <w:r>
+        <w:rPr>
+          <w:sz w:val="24"/>
+          <w:szCs w:val="24"/>
+        </w:rPr>
+        <w:t xml:space="preserve">qui apporte </w:t>
+      </w:r>
+      <w:r>
+        <w:rPr>
+          <w:sz w:val="24"/>
+          <w:szCs w:val="24"/>
+        </w:rPr>
+        <w:t>les dernières nouveautés</w:t>
+      </w:r>
+      <w:r>
+        <w:rPr>
+          <w:sz w:val="24"/>
+          <w:szCs w:val="24"/>
+        </w:rPr>
+        <w:t xml:space="preserve"> du langage CSS </w:t>
+      </w:r>
+      <w:r>
+        <w:rPr>
+          <w:sz w:val="24"/>
+          <w:szCs w:val="24"/>
+        </w:rPr>
+        <w:t xml:space="preserve">offrant un design </w:t>
+      </w:r>
+      <w:r>
+        <w:rPr>
+          <w:sz w:val="24"/>
+          <w:szCs w:val="24"/>
+        </w:rPr>
+        <w:t xml:space="preserve">plus moderne avec des fonctionnalités plus </w:t>
+      </w:r>
+      <w:r>
+        <w:rPr>
+          <w:sz w:val="24"/>
+          <w:szCs w:val="24"/>
+        </w:rPr>
+        <w:t>poussé.</w:t>
+      </w:r>
+    </w:p>
+    <w:p>
+      <w:pPr>
+        <w:pStyle w:val="Paragraphedeliste"/>
+        <w:ind w:left="1068"/>
+        <w:rPr>
+          <w:sz w:val="24"/>
+          <w:szCs w:val="24"/>
+        </w:rPr>
+      </w:pPr>
+      <w:r>
+        <w:rPr>
+          <w:sz w:val="24"/>
+          <w:szCs w:val="24"/>
+        </w:rPr>
+        <w:t>Suppression du code inutile dans le fichier Shop-homepage.css.</w:t>
       </w:r>
     </w:p>
     <w:p>
@@ -2816,7 +3767,14 @@
           <w:sz w:val="24"/>
           <w:szCs w:val="24"/>
         </w:rPr>
-        <w:t>Ajout de la bannière RGPD obligatoire pour mentionner</w:t>
+        <w:t xml:space="preserve">Ajout d’une bannière </w:t>
+      </w:r>
+      <w:r>
+        <w:rPr>
+          <w:sz w:val="24"/>
+          <w:szCs w:val="24"/>
+        </w:rPr>
+        <w:t>obligatoire pour mentionner</w:t>
       </w:r>
       <w:r>
         <w:rPr>
@@ -2828,6 +3786,70 @@
     </w:p>
     <w:p>
       <w:pPr>
+        <w:pStyle w:val="Paragraphedeliste"/>
+        <w:ind w:left="1068"/>
+        <w:rPr>
+          <w:sz w:val="24"/>
+          <w:szCs w:val="24"/>
+        </w:rPr>
+      </w:pPr>
+    </w:p>
+    <w:p>
+      <w:pPr>
+        <w:pStyle w:val="Paragraphedeliste"/>
+        <w:numPr>
+          <w:ilvl w:val="0"/>
+          <w:numId w:val="7"/>
+        </w:numPr>
+        <w:rPr>
+          <w:sz w:val="24"/>
+          <w:szCs w:val="24"/>
+        </w:rPr>
+      </w:pPr>
+      <w:r>
+        <w:rPr>
+          <w:sz w:val="24"/>
+          <w:szCs w:val="24"/>
+        </w:rPr>
+        <w:t>Page tâche terminé :</w:t>
+      </w:r>
+    </w:p>
+    <w:p>
+      <w:pPr>
+        <w:pStyle w:val="Paragraphedeliste"/>
+        <w:ind w:left="1068"/>
+        <w:rPr>
+          <w:sz w:val="24"/>
+          <w:szCs w:val="24"/>
+        </w:rPr>
+      </w:pPr>
+      <w:r>
+        <w:rPr>
+          <w:sz w:val="24"/>
+          <w:szCs w:val="24"/>
+        </w:rPr>
+        <w:t xml:space="preserve">Ajout d’une page pour visualiser les tâches terminées (/tasks-Is-Done). </w:t>
+      </w:r>
+    </w:p>
+    <w:p>
+      <w:pPr>
+        <w:pStyle w:val="Paragraphedeliste"/>
+        <w:ind w:left="1068"/>
+        <w:rPr>
+          <w:sz w:val="24"/>
+          <w:szCs w:val="24"/>
+        </w:rPr>
+      </w:pPr>
+      <w:r>
+        <w:rPr>
+          <w:sz w:val="24"/>
+          <w:szCs w:val="24"/>
+        </w:rPr>
+        <w:t xml:space="preserve"> </w:t>
+      </w:r>
+    </w:p>
+    <w:p>
+      <w:pPr>
         <w:rPr>
           <w:szCs w:val="72"/>
         </w:rPr>
@@ -2847,8 +3869,8 @@
       </w:pPr>
     </w:p>
     <w:sectPr>
-      <w:headerReference w:type="default" r:id="rId25"/>
-      <w:footerReference w:type="default" r:id="rId26"/>
+      <w:headerReference w:type="default" r:id="rId28"/>
+      <w:footerReference w:type="default" r:id="rId29"/>
       <w:pgSz w:w="11906" w:h="16838"/>
       <w:pgMar w:top="1417" w:right="1417" w:bottom="1417" w:left="1417" w:header="708" w:footer="708" w:gutter="0"/>
       <w:cols w:space="708"/>
@@ -2925,7 +3947,7 @@
           <w:rFonts w:asciiTheme="majorHAnsi" w:hAnsiTheme="majorHAnsi"/>
           <w:noProof/>
         </w:rPr>
-        <w:t>8</w:t>
+        <w:t>5</w:t>
       </w:r>
     </w:fldSimple>
   </w:p>
@@ -4274,6 +5296,32 @@
       <w:szCs w:val="18"/>
     </w:rPr>
   </w:style>
+  <w:style w:type="table" w:styleId="Grilledutableau">
+    <w:name w:val="Table Grid"/>
+    <w:basedOn w:val="TableauNormal"/>
+    <w:uiPriority w:val="59"/>
+    <w:rsid w:val="0092743E"/>
+    <w:pPr>
+      <w:spacing w:after="0" w:line="240" w:lineRule="auto"/>
+    </w:pPr>
+    <w:tblPr>
+      <w:tblInd w:w="0" w:type="dxa"/>
+      <w:tblBorders>
+        <w:top w:val="single" w:sz="4" w:space="0" w:color="auto"/>
+        <w:left w:val="single" w:sz="4" w:space="0" w:color="auto"/>
+        <w:bottom w:val="single" w:sz="4" w:space="0" w:color="auto"/>
+        <w:right w:val="single" w:sz="4" w:space="0" w:color="auto"/>
+        <w:insideH w:val="single" w:sz="4" w:space="0" w:color="auto"/>
+        <w:insideV w:val="single" w:sz="4" w:space="0" w:color="auto"/>
+      </w:tblBorders>
+      <w:tblCellMar>
+        <w:top w:w="0" w:type="dxa"/>
+        <w:left w:w="108" w:type="dxa"/>
+        <w:bottom w:w="0" w:type="dxa"/>
+        <w:right w:w="108" w:type="dxa"/>
+      </w:tblCellMar>
+    </w:tblPr>
+  </w:style>
 </w:styles>
 </file>
 
@@ -4565,7 +5613,7 @@
 </file>
 
 <file path=customXml/itemProps1.xml><?xml version="1.0" encoding="utf-8"?>
-<ds:datastoreItem xmlns:ds="http://schemas.openxmlformats.org/officeDocument/2006/customXml" ds:itemID="{946BE60F-7C83-470E-A597-8D8E49DA1165}">
+<ds:datastoreItem xmlns:ds="http://schemas.openxmlformats.org/officeDocument/2006/customXml" ds:itemID="{93580CEE-F1E9-4A17-A826-383262383626}">
   <ds:schemaRefs>
     <ds:schemaRef ds:uri="http://schemas.openxmlformats.org/officeDocument/2006/bibliography"/>
   </ds:schemaRefs>

</xml_diff>

<commit_message>
update test coverage and phpmetrics mesures
</commit_message>
<xml_diff>
--- a/docs/documents/audit_qualité.docx
+++ b/docs/documents/audit_qualité.docx
@@ -262,13 +262,21 @@
         <w:rPr>
           <w:i/>
         </w:rPr>
-        <w:t>Rapport PHP</w:t>
-      </w:r>
+        <w:t xml:space="preserve">Rapport </w:t>
+      </w:r>
+      <w:proofErr w:type="spellStart"/>
       <w:r>
         <w:rPr>
           <w:i/>
         </w:rPr>
-        <w:t>CS</w:t>
+        <w:t>PHPMetrics</w:t>
+      </w:r>
+      <w:proofErr w:type="spellEnd"/>
+      <w:r>
+        <w:rPr>
+          <w:i/>
+        </w:rPr>
+        <w:t xml:space="preserve"> et PHPCS</w:t>
       </w:r>
     </w:p>
     <w:p>
@@ -470,8 +478,16 @@
         <w:rPr>
           <w:i/>
         </w:rPr>
-        <w:t>Rapport PHPCS</w:t>
-      </w:r>
+        <w:t xml:space="preserve">Rapport </w:t>
+      </w:r>
+      <w:proofErr w:type="spellStart"/>
+      <w:r>
+        <w:rPr>
+          <w:i/>
+        </w:rPr>
+        <w:t>PHPMetrics</w:t>
+      </w:r>
+      <w:proofErr w:type="spellEnd"/>
     </w:p>
     <w:p>
       <w:pPr>
@@ -759,11 +775,9 @@
       </w:pPr>
       <w:r>
         <w:rPr>
-          <w:b/>
           <w:noProof/>
           <w:sz w:val="24"/>
           <w:szCs w:val="24"/>
-          <w:u w:val="single"/>
           <w:lang w:eastAsia="fr-FR"/>
         </w:rPr>
         <w:drawing>
@@ -955,7 +969,7 @@
           <w:szCs w:val="24"/>
           <w:u w:val="single"/>
         </w:rPr>
-        <w:t>Rapport PHP</w:t>
+        <w:t>Rapport</w:t>
       </w:r>
       <w:r>
         <w:rPr>
@@ -964,13 +978,120 @@
           <w:szCs w:val="24"/>
           <w:u w:val="single"/>
         </w:rPr>
+        <w:t xml:space="preserve"> </w:t>
+      </w:r>
+      <w:proofErr w:type="spellStart"/>
+      <w:r>
+        <w:rPr>
+          <w:b/>
+          <w:sz w:val="24"/>
+          <w:szCs w:val="24"/>
+          <w:u w:val="single"/>
+        </w:rPr>
+        <w:t>PHPMetrics</w:t>
+      </w:r>
+      <w:proofErr w:type="spellEnd"/>
+      <w:r>
+        <w:rPr>
+          <w:b/>
+          <w:sz w:val="24"/>
+          <w:szCs w:val="24"/>
+          <w:u w:val="single"/>
+        </w:rPr>
+        <w:t xml:space="preserve"> et</w:t>
+      </w:r>
+      <w:r>
+        <w:rPr>
+          <w:b/>
+          <w:sz w:val="24"/>
+          <w:szCs w:val="24"/>
+          <w:u w:val="single"/>
+        </w:rPr>
+        <w:t xml:space="preserve"> PHP</w:t>
+      </w:r>
+      <w:r>
+        <w:rPr>
+          <w:b/>
+          <w:sz w:val="24"/>
+          <w:szCs w:val="24"/>
+          <w:u w:val="single"/>
+        </w:rPr>
         <w:t>CS</w:t>
       </w:r>
     </w:p>
     <w:p>
       <w:pPr>
-        <w:pStyle w:val="Paragraphedeliste"/>
-        <w:ind w:left="1068"/>
+        <w:jc w:val="center"/>
+        <w:rPr>
+          <w:b/>
+          <w:sz w:val="24"/>
+          <w:szCs w:val="24"/>
+          <w:u w:val="single"/>
+        </w:rPr>
+      </w:pPr>
+      <w:r>
+        <w:rPr>
+          <w:noProof/>
+          <w:sz w:val="24"/>
+          <w:szCs w:val="24"/>
+          <w:lang w:eastAsia="fr-FR"/>
+        </w:rPr>
+        <w:drawing>
+          <wp:inline distT="0" distB="0" distL="0" distR="0">
+            <wp:extent cx="5760720" cy="1542415"/>
+            <wp:effectExtent l="19050" t="0" r="0" b="0"/>
+            <wp:docPr id="28" name="Image 27" descr="phpmetrics_old.PNG"/>
+            <wp:cNvGraphicFramePr>
+              <a:graphicFrameLocks xmlns:a="http://schemas.openxmlformats.org/drawingml/2006/main" noChangeAspect="1"/>
+            </wp:cNvGraphicFramePr>
+            <a:graphic xmlns:a="http://schemas.openxmlformats.org/drawingml/2006/main">
+              <a:graphicData uri="http://schemas.openxmlformats.org/drawingml/2006/picture">
+                <pic:pic xmlns:pic="http://schemas.openxmlformats.org/drawingml/2006/picture">
+                  <pic:nvPicPr>
+                    <pic:cNvPr id="0" name="phpmetrics_old.PNG"/>
+                    <pic:cNvPicPr/>
+                  </pic:nvPicPr>
+                  <pic:blipFill>
+                    <a:blip r:embed="rId9" cstate="print"/>
+                    <a:stretch>
+                      <a:fillRect/>
+                    </a:stretch>
+                  </pic:blipFill>
+                  <pic:spPr>
+                    <a:xfrm>
+                      <a:off x="0" y="0"/>
+                      <a:ext cx="5760720" cy="1542415"/>
+                    </a:xfrm>
+                    <a:prstGeom prst="rect">
+                      <a:avLst/>
+                    </a:prstGeom>
+                  </pic:spPr>
+                </pic:pic>
+              </a:graphicData>
+            </a:graphic>
+          </wp:inline>
+        </w:drawing>
+      </w:r>
+    </w:p>
+    <w:p>
+      <w:pPr>
+        <w:ind w:left="708"/>
+        <w:rPr>
+          <w:sz w:val="24"/>
+          <w:szCs w:val="24"/>
+        </w:rPr>
+      </w:pPr>
+      <w:r>
+        <w:rPr>
+          <w:sz w:val="24"/>
+          <w:szCs w:val="24"/>
+        </w:rPr>
+        <w:t>Le rapport montre un taux de complexité des classes de 6.07 qui doit être abaissé au maximum.</w:t>
+      </w:r>
+    </w:p>
+    <w:p>
+      <w:pPr>
+        <w:ind w:left="708"/>
         <w:rPr>
           <w:sz w:val="24"/>
           <w:szCs w:val="24"/>
@@ -986,8 +1107,7 @@
     </w:p>
     <w:p>
       <w:pPr>
-        <w:pStyle w:val="Paragraphedeliste"/>
-        <w:ind w:left="1068"/>
+        <w:ind w:left="708"/>
         <w:rPr>
           <w:sz w:val="24"/>
           <w:szCs w:val="24"/>
@@ -1060,6 +1180,7 @@
           <w:szCs w:val="24"/>
           <w:lang w:eastAsia="fr-FR"/>
         </w:rPr>
+        <w:lastRenderedPageBreak/>
         <w:drawing>
           <wp:inline distT="0" distB="0" distL="0" distR="0">
             <wp:extent cx="4930568" cy="1097375"/>
@@ -1076,7 +1197,7 @@
                     <pic:cNvPicPr/>
                   </pic:nvPicPr>
                   <pic:blipFill>
-                    <a:blip r:embed="rId9" cstate="print"/>
+                    <a:blip r:embed="rId10" cstate="print"/>
                     <a:stretch>
                       <a:fillRect/>
                     </a:stretch>
@@ -1128,7 +1249,7 @@
                     <pic:cNvPicPr/>
                   </pic:nvPicPr>
                   <pic:blipFill>
-                    <a:blip r:embed="rId10" cstate="print"/>
+                    <a:blip r:embed="rId11" cstate="print"/>
                     <a:stretch>
                       <a:fillRect/>
                     </a:stretch>
@@ -1164,7 +1285,6 @@
           <w:szCs w:val="24"/>
           <w:lang w:eastAsia="fr-FR"/>
         </w:rPr>
-        <w:lastRenderedPageBreak/>
         <w:drawing>
           <wp:inline distT="0" distB="0" distL="0" distR="0">
             <wp:extent cx="4938188" cy="1074513"/>
@@ -1181,7 +1301,7 @@
                     <pic:cNvPicPr/>
                   </pic:nvPicPr>
                   <pic:blipFill>
-                    <a:blip r:embed="rId11" cstate="print"/>
+                    <a:blip r:embed="rId12" cstate="print"/>
                     <a:stretch>
                       <a:fillRect/>
                     </a:stretch>
@@ -1233,7 +1353,7 @@
                     <pic:cNvPicPr/>
                   </pic:nvPicPr>
                   <pic:blipFill>
-                    <a:blip r:embed="rId12" cstate="print"/>
+                    <a:blip r:embed="rId13" cstate="print"/>
                     <a:stretch>
                       <a:fillRect/>
                     </a:stretch>
@@ -1267,48 +1387,36 @@
     </w:p>
     <w:p>
       <w:pPr>
+        <w:pStyle w:val="Paragraphedeliste"/>
+        <w:numPr>
+          <w:ilvl w:val="1"/>
+          <w:numId w:val="9"/>
+        </w:numPr>
+        <w:rPr>
+          <w:b/>
+          <w:sz w:val="24"/>
+          <w:szCs w:val="24"/>
+          <w:u w:val="single"/>
+        </w:rPr>
+      </w:pPr>
+      <w:r>
+        <w:rPr>
+          <w:b/>
+          <w:sz w:val="24"/>
+          <w:szCs w:val="24"/>
+          <w:u w:val="single"/>
+        </w:rPr>
+        <w:t>Version de Symfony et PHP</w:t>
+      </w:r>
+    </w:p>
+    <w:p>
+      <w:pPr>
         <w:ind w:left="708"/>
         <w:rPr>
           <w:b/>
           <w:sz w:val="24"/>
           <w:szCs w:val="24"/>
           <w:u w:val="single"/>
-        </w:rPr>
-      </w:pPr>
-      <w:r>
-        <w:rPr>
-          <w:b/>
-          <w:sz w:val="24"/>
-          <w:szCs w:val="24"/>
-          <w:u w:val="single"/>
-        </w:rPr>
-        <w:t>1.3</w:t>
-      </w:r>
-      <w:r>
-        <w:rPr>
-          <w:b/>
-          <w:sz w:val="24"/>
-          <w:szCs w:val="24"/>
-          <w:u w:val="single"/>
-        </w:rPr>
-        <w:t xml:space="preserve"> </w:t>
-      </w:r>
-      <w:r>
-        <w:rPr>
-          <w:b/>
-          <w:sz w:val="24"/>
-          <w:szCs w:val="24"/>
-          <w:u w:val="single"/>
-        </w:rPr>
-        <w:t>Version de Symfony et PHP</w:t>
-      </w:r>
-    </w:p>
-    <w:p>
-      <w:pPr>
-        <w:ind w:left="708"/>
-        <w:rPr>
-          <w:sz w:val="24"/>
-          <w:szCs w:val="24"/>
         </w:rPr>
       </w:pPr>
       <w:r>
@@ -1379,7 +1487,7 @@
                     <pic:cNvPicPr/>
                   </pic:nvPicPr>
                   <pic:blipFill>
-                    <a:blip r:embed="rId13" cstate="print"/>
+                    <a:blip r:embed="rId14" cstate="print"/>
                     <a:stretch>
                       <a:fillRect/>
                     </a:stretch>
@@ -1413,6 +1521,7 @@
           <w:sz w:val="24"/>
           <w:szCs w:val="24"/>
         </w:rPr>
+        <w:lastRenderedPageBreak/>
         <w:t xml:space="preserve">Passer sur la version 3.4 </w:t>
       </w:r>
       <w:r>
@@ -1514,7 +1623,7 @@
                     <pic:cNvPicPr/>
                   </pic:nvPicPr>
                   <pic:blipFill>
-                    <a:blip r:embed="rId14" cstate="print"/>
+                    <a:blip r:embed="rId15" cstate="print"/>
                     <a:stretch>
                       <a:fillRect/>
                     </a:stretch>
@@ -1570,7 +1679,6 @@
           <w:sz w:val="24"/>
           <w:szCs w:val="24"/>
         </w:rPr>
-        <w:lastRenderedPageBreak/>
         <w:t>Seconde optimisation </w:t>
       </w:r>
       <w:r>
@@ -1798,7 +1906,7 @@
         </w:rPr>
         <w:t xml:space="preserve">benchmarks : </w:t>
       </w:r>
-      <w:hyperlink r:id="rId15" w:history="1">
+      <w:hyperlink r:id="rId16" w:history="1">
         <w:r>
           <w:rPr>
             <w:rStyle w:val="Lienhypertexte"/>
@@ -1840,7 +1948,7 @@
                     <pic:cNvPicPr/>
                   </pic:nvPicPr>
                   <pic:blipFill>
-                    <a:blip r:embed="rId16" cstate="print"/>
+                    <a:blip r:embed="rId17" cstate="print"/>
                     <a:stretch>
                       <a:fillRect/>
                     </a:stretch>
@@ -1883,7 +1991,7 @@
                     <pic:cNvPicPr/>
                   </pic:nvPicPr>
                   <pic:blipFill>
-                    <a:blip r:embed="rId17" cstate="print"/>
+                    <a:blip r:embed="rId18" cstate="print"/>
                     <a:stretch>
                       <a:fillRect/>
                     </a:stretch>
@@ -2145,7 +2253,7 @@
         </w:rPr>
         <w:t xml:space="preserve">Réf : </w:t>
       </w:r>
-      <w:hyperlink r:id="rId18" w:history="1">
+      <w:hyperlink r:id="rId19" w:history="1">
         <w:r>
           <w:rPr>
             <w:rStyle w:val="Lienhypertexte"/>
@@ -2244,7 +2352,7 @@
                     <pic:cNvPicPr/>
                   </pic:nvPicPr>
                   <pic:blipFill>
-                    <a:blip r:embed="rId19" cstate="print"/>
+                    <a:blip r:embed="rId20" cstate="print"/>
                     <a:stretch>
                       <a:fillRect/>
                     </a:stretch>
@@ -2699,7 +2807,7 @@
                     <pic:cNvPicPr/>
                   </pic:nvPicPr>
                   <pic:blipFill>
-                    <a:blip r:embed="rId20" cstate="print"/>
+                    <a:blip r:embed="rId21" cstate="print"/>
                     <a:stretch>
                       <a:fillRect/>
                     </a:stretch>
@@ -2795,6 +2903,7 @@
           <w:noProof/>
           <w:lang w:eastAsia="fr-FR"/>
         </w:rPr>
+        <w:lastRenderedPageBreak/>
         <w:drawing>
           <wp:inline distT="0" distB="0" distL="0" distR="0">
             <wp:extent cx="5760720" cy="3381375"/>
@@ -2811,7 +2920,7 @@
                     <pic:cNvPicPr/>
                   </pic:nvPicPr>
                   <pic:blipFill>
-                    <a:blip r:embed="rId21" cstate="print"/>
+                    <a:blip r:embed="rId22" cstate="print"/>
                     <a:stretch>
                       <a:fillRect/>
                     </a:stretch>
@@ -2877,7 +2986,6 @@
           <w:noProof/>
           <w:lang w:eastAsia="fr-FR"/>
         </w:rPr>
-        <w:lastRenderedPageBreak/>
         <w:drawing>
           <wp:inline distT="0" distB="0" distL="0" distR="0">
             <wp:extent cx="5760720" cy="1536700"/>
@@ -2894,7 +3002,7 @@
                     <pic:cNvPicPr/>
                   </pic:nvPicPr>
                   <pic:blipFill>
-                    <a:blip r:embed="rId22" cstate="print"/>
+                    <a:blip r:embed="rId23" cstate="print"/>
                     <a:stretch>
                       <a:fillRect/>
                     </a:stretch>
@@ -3186,9 +3294,7 @@
         </w:rPr>
         <w:t>.</w:t>
       </w:r>
-    </w:p>
-    <w:p>
-      <w:pPr>
+      <w:r>
         <w:rPr>
           <w:rFonts w:cstheme="minorHAnsi"/>
           <w:color w:val="222222"/>
@@ -3196,7 +3302,8 @@
           <w:szCs w:val="17"/>
           <w:shd w:val="clear" w:color="auto" w:fill="FFFFFF"/>
         </w:rPr>
-      </w:pPr>
+        <w:t xml:space="preserve"> Par conséquent es contrôleurs on</w:t>
+      </w:r>
       <w:r>
         <w:rPr>
           <w:rFonts w:cstheme="minorHAnsi"/>
@@ -3205,7 +3312,7 @@
           <w:szCs w:val="17"/>
           <w:shd w:val="clear" w:color="auto" w:fill="FFFFFF"/>
         </w:rPr>
-        <w:t xml:space="preserve">Les contrôleurs on donc était modifié. </w:t>
+        <w:t xml:space="preserve"> était modifié. </w:t>
       </w:r>
     </w:p>
     <w:p>
@@ -3270,71 +3377,9 @@
           <w:szCs w:val="17"/>
           <w:shd w:val="clear" w:color="auto" w:fill="FFFFFF"/>
         </w:rPr>
-        <w:t xml:space="preserve"> s’occupe uniquement du CRUD, le logique métier des méthodes traitant les données de formulaires à été déplacer dans des </w:t>
-      </w:r>
-      <w:r>
-        <w:rPr>
-          <w:b/>
-          <w:sz w:val="24"/>
-          <w:szCs w:val="24"/>
-        </w:rPr>
-        <w:t>Handler</w:t>
-      </w:r>
-      <w:r>
-        <w:rPr>
-          <w:b/>
-          <w:sz w:val="24"/>
-          <w:szCs w:val="24"/>
-        </w:rPr>
-        <w:t xml:space="preserve"> </w:t>
-      </w:r>
-      <w:r>
-        <w:rPr>
-          <w:sz w:val="24"/>
-          <w:szCs w:val="24"/>
-        </w:rPr>
-        <w:t>(</w:t>
-      </w:r>
-      <w:proofErr w:type="spellStart"/>
-      <w:r>
-        <w:rPr>
-          <w:sz w:val="24"/>
-          <w:szCs w:val="24"/>
-        </w:rPr>
-        <w:t>AppBundle</w:t>
-      </w:r>
-      <w:proofErr w:type="spellEnd"/>
-      <w:r>
-        <w:rPr>
-          <w:sz w:val="24"/>
-          <w:szCs w:val="24"/>
-        </w:rPr>
-        <w:t>/</w:t>
-      </w:r>
-      <w:proofErr w:type="spellStart"/>
-      <w:r>
-        <w:rPr>
-          <w:sz w:val="24"/>
-          <w:szCs w:val="24"/>
-        </w:rPr>
-        <w:t>FormHandler</w:t>
-      </w:r>
-      <w:proofErr w:type="spellEnd"/>
-      <w:r>
-        <w:rPr>
-          <w:sz w:val="24"/>
-          <w:szCs w:val="24"/>
-        </w:rPr>
-        <w:t>).</w:t>
-      </w:r>
-    </w:p>
-    <w:p>
-      <w:pPr>
-        <w:rPr>
-          <w:sz w:val="24"/>
-          <w:szCs w:val="24"/>
-        </w:rPr>
-      </w:pPr>
+        <w:t xml:space="preserve"> s’occupe uniquement du CRUD, </w:t>
+      </w:r>
+      <w:proofErr w:type="gramStart"/>
       <w:r>
         <w:rPr>
           <w:rFonts w:cstheme="minorHAnsi"/>
@@ -3343,8 +3388,9 @@
           <w:szCs w:val="17"/>
           <w:shd w:val="clear" w:color="auto" w:fill="FFFFFF"/>
         </w:rPr>
-        <w:t>Les méthodes s’occupant d’afficher la liste des tâche ou des utilisateurs on dorénavant leur propre contrôleur</w:t>
-      </w:r>
+        <w:t>la</w:t>
+      </w:r>
+      <w:proofErr w:type="gramEnd"/>
       <w:r>
         <w:rPr>
           <w:rFonts w:cstheme="minorHAnsi"/>
@@ -3353,11 +3399,103 @@
           <w:szCs w:val="17"/>
           <w:shd w:val="clear" w:color="auto" w:fill="FFFFFF"/>
         </w:rPr>
+        <w:t xml:space="preserve"> logique métier des méthodes traitant les données de formulaires à été déplacer dans des </w:t>
+      </w:r>
+      <w:r>
+        <w:rPr>
+          <w:b/>
+          <w:sz w:val="24"/>
+          <w:szCs w:val="24"/>
+        </w:rPr>
+        <w:t>Handler</w:t>
+      </w:r>
+      <w:r>
+        <w:rPr>
+          <w:b/>
+          <w:sz w:val="24"/>
+          <w:szCs w:val="24"/>
+        </w:rPr>
+        <w:t xml:space="preserve"> </w:t>
+      </w:r>
+      <w:r>
+        <w:rPr>
+          <w:sz w:val="24"/>
+          <w:szCs w:val="24"/>
+        </w:rPr>
+        <w:t>(</w:t>
+      </w:r>
+      <w:proofErr w:type="spellStart"/>
+      <w:r>
+        <w:rPr>
+          <w:sz w:val="24"/>
+          <w:szCs w:val="24"/>
+        </w:rPr>
+        <w:t>AppBundle</w:t>
+      </w:r>
+      <w:proofErr w:type="spellEnd"/>
+      <w:r>
+        <w:rPr>
+          <w:sz w:val="24"/>
+          <w:szCs w:val="24"/>
+        </w:rPr>
+        <w:t>/</w:t>
+      </w:r>
+      <w:proofErr w:type="spellStart"/>
+      <w:r>
+        <w:rPr>
+          <w:sz w:val="24"/>
+          <w:szCs w:val="24"/>
+        </w:rPr>
+        <w:t>FormHandler</w:t>
+      </w:r>
+      <w:proofErr w:type="spellEnd"/>
+      <w:r>
+        <w:rPr>
+          <w:sz w:val="24"/>
+          <w:szCs w:val="24"/>
+        </w:rPr>
+        <w:t>).</w:t>
+      </w:r>
+    </w:p>
+    <w:p>
+      <w:pPr>
+        <w:rPr>
+          <w:rFonts w:cstheme="minorHAnsi"/>
+          <w:color w:val="222222"/>
+          <w:sz w:val="24"/>
+          <w:szCs w:val="17"/>
+          <w:shd w:val="clear" w:color="auto" w:fill="FFFFFF"/>
+        </w:rPr>
+      </w:pPr>
+      <w:r>
+        <w:rPr>
+          <w:rFonts w:cstheme="minorHAnsi"/>
+          <w:color w:val="222222"/>
+          <w:sz w:val="24"/>
+          <w:szCs w:val="17"/>
+          <w:shd w:val="clear" w:color="auto" w:fill="FFFFFF"/>
+        </w:rPr>
+        <w:lastRenderedPageBreak/>
+        <w:t>Les méthodes s’occupant d’afficher la liste des tâche ou des utilisateurs on dorénavant leur propre contrôleur</w:t>
+      </w:r>
+      <w:r>
+        <w:rPr>
+          <w:rFonts w:cstheme="minorHAnsi"/>
+          <w:color w:val="222222"/>
+          <w:sz w:val="24"/>
+          <w:szCs w:val="17"/>
+          <w:shd w:val="clear" w:color="auto" w:fill="FFFFFF"/>
+        </w:rPr>
         <w:t>.</w:t>
       </w:r>
     </w:p>
     <w:p>
       <w:pPr>
+        <w:pStyle w:val="Paragraphedeliste"/>
+        <w:numPr>
+          <w:ilvl w:val="0"/>
+          <w:numId w:val="7"/>
+        </w:numPr>
         <w:rPr>
           <w:sz w:val="24"/>
           <w:szCs w:val="24"/>
@@ -3457,6 +3595,7 @@
     </w:p>
     <w:p>
       <w:pPr>
+        <w:ind w:left="708" w:firstLine="360"/>
         <w:rPr>
           <w:sz w:val="24"/>
           <w:szCs w:val="24"/>
@@ -3472,6 +3611,11 @@
     </w:p>
     <w:p>
       <w:pPr>
+        <w:pStyle w:val="Paragraphedeliste"/>
+        <w:numPr>
+          <w:ilvl w:val="0"/>
+          <w:numId w:val="7"/>
+        </w:numPr>
         <w:rPr>
           <w:sz w:val="24"/>
         </w:rPr>
@@ -3498,7 +3642,6 @@
           <w:szCs w:val="24"/>
           <w:lang w:eastAsia="fr-FR"/>
         </w:rPr>
-        <w:lastRenderedPageBreak/>
         <w:drawing>
           <wp:inline distT="0" distB="0" distL="0" distR="0">
             <wp:extent cx="5760720" cy="2051050"/>
@@ -3515,7 +3658,7 @@
                     <pic:cNvPicPr/>
                   </pic:nvPicPr>
                   <pic:blipFill>
-                    <a:blip r:embed="rId23" cstate="print"/>
+                    <a:blip r:embed="rId24" cstate="print"/>
                     <a:stretch>
                       <a:fillRect/>
                     </a:stretch>
@@ -3551,7 +3694,7 @@
         </w:rPr>
         <w:t xml:space="preserve">Réf : </w:t>
       </w:r>
-      <w:hyperlink r:id="rId24" w:anchor="the-base-controller-classes-services" w:history="1">
+      <w:hyperlink r:id="rId25" w:anchor="the-base-controller-classes-services" w:history="1">
         <w:r>
           <w:rPr>
             <w:rStyle w:val="Lienhypertexte"/>
@@ -3588,7 +3731,7 @@
                     <pic:cNvPicPr/>
                   </pic:nvPicPr>
                   <pic:blipFill>
-                    <a:blip r:embed="rId25" cstate="print"/>
+                    <a:blip r:embed="rId26" cstate="print"/>
                     <a:stretch>
                       <a:fillRect/>
                     </a:stretch>
@@ -3678,6 +3821,7 @@
           <w:noProof/>
           <w:lang w:eastAsia="fr-FR"/>
         </w:rPr>
+        <w:lastRenderedPageBreak/>
         <w:drawing>
           <wp:inline distT="0" distB="0" distL="0" distR="0">
             <wp:extent cx="5760720" cy="2495550"/>
@@ -3694,7 +3838,7 @@
                     <pic:cNvPicPr/>
                   </pic:nvPicPr>
                   <pic:blipFill>
-                    <a:blip r:embed="rId26" cstate="print"/>
+                    <a:blip r:embed="rId27" cstate="print"/>
                     <a:stretch>
                       <a:fillRect/>
                     </a:stretch>
@@ -3725,7 +3869,6 @@
           <w:noProof/>
           <w:lang w:eastAsia="fr-FR"/>
         </w:rPr>
-        <w:lastRenderedPageBreak/>
         <w:drawing>
           <wp:inline distT="0" distB="0" distL="0" distR="0">
             <wp:extent cx="5760720" cy="1916430"/>
@@ -3742,7 +3885,7 @@
                     <pic:cNvPicPr/>
                   </pic:nvPicPr>
                   <pic:blipFill>
-                    <a:blip r:embed="rId27" cstate="print"/>
+                    <a:blip r:embed="rId28" cstate="print"/>
                     <a:stretch>
                       <a:fillRect/>
                     </a:stretch>
@@ -4095,7 +4238,7 @@
                     <pic:cNvPicPr/>
                   </pic:nvPicPr>
                   <pic:blipFill>
-                    <a:blip r:embed="rId28" cstate="print"/>
+                    <a:blip r:embed="rId29" cstate="print"/>
                     <a:stretch>
                       <a:fillRect/>
                     </a:stretch>
@@ -4138,6 +4281,7 @@
           <w:sz w:val="24"/>
           <w:szCs w:val="24"/>
         </w:rPr>
+        <w:lastRenderedPageBreak/>
         <w:t xml:space="preserve">Pour que ce processus fonctionne il a fallu également ajouter la classe </w:t>
       </w:r>
       <w:proofErr w:type="spellStart"/>
@@ -4305,7 +4449,7 @@
                     <pic:cNvPicPr/>
                   </pic:nvPicPr>
                   <pic:blipFill>
-                    <a:blip r:embed="rId29" cstate="print"/>
+                    <a:blip r:embed="rId30" cstate="print"/>
                     <a:stretch>
                       <a:fillRect/>
                     </a:stretch>
@@ -4341,7 +4485,6 @@
           <w:szCs w:val="24"/>
           <w:lang w:eastAsia="fr-FR"/>
         </w:rPr>
-        <w:lastRenderedPageBreak/>
         <w:drawing>
           <wp:inline distT="0" distB="0" distL="0" distR="0">
             <wp:extent cx="5760720" cy="578485"/>
@@ -4358,7 +4501,7 @@
                     <pic:cNvPicPr/>
                   </pic:nvPicPr>
                   <pic:blipFill>
-                    <a:blip r:embed="rId30" cstate="print"/>
+                    <a:blip r:embed="rId31" cstate="print"/>
                     <a:stretch>
                       <a:fillRect/>
                     </a:stretch>
@@ -4425,7 +4568,7 @@
                     <pic:cNvPicPr/>
                   </pic:nvPicPr>
                   <pic:blipFill>
-                    <a:blip r:embed="rId31" cstate="print"/>
+                    <a:blip r:embed="rId32" cstate="print"/>
                     <a:stretch>
                       <a:fillRect/>
                     </a:stretch>
@@ -4534,7 +4677,7 @@
                     <pic:cNvPicPr/>
                   </pic:nvPicPr>
                   <pic:blipFill>
-                    <a:blip r:embed="rId32" cstate="print"/>
+                    <a:blip r:embed="rId33" cstate="print"/>
                     <a:stretch>
                       <a:fillRect/>
                     </a:stretch>
@@ -4779,6 +4922,7 @@
           <w:sz w:val="24"/>
           <w:szCs w:val="24"/>
         </w:rPr>
+        <w:lastRenderedPageBreak/>
         <w:t xml:space="preserve">La commande </w:t>
       </w:r>
       <w:proofErr w:type="spellStart"/>
@@ -4846,7 +4990,7 @@
                     <pic:cNvPicPr/>
                   </pic:nvPicPr>
                   <pic:blipFill>
-                    <a:blip r:embed="rId33" cstate="print"/>
+                    <a:blip r:embed="rId34" cstate="print"/>
                     <a:stretch>
                       <a:fillRect/>
                     </a:stretch>
@@ -4870,28 +5014,6 @@
     <w:p>
       <w:pPr>
         <w:pStyle w:val="Paragraphedeliste"/>
-        <w:numPr>
-          <w:ilvl w:val="0"/>
-          <w:numId w:val="7"/>
-        </w:numPr>
-        <w:rPr>
-          <w:sz w:val="24"/>
-          <w:szCs w:val="24"/>
-          <w:u w:val="single"/>
-        </w:rPr>
-      </w:pPr>
-      <w:r>
-        <w:rPr>
-          <w:sz w:val="24"/>
-          <w:szCs w:val="24"/>
-          <w:u w:val="single"/>
-        </w:rPr>
-        <w:t>Rapport PHPCS</w:t>
-      </w:r>
-    </w:p>
-    <w:p>
-      <w:pPr>
-        <w:pStyle w:val="Paragraphedeliste"/>
         <w:ind w:left="1068"/>
         <w:rPr>
           <w:sz w:val="24"/>
@@ -4918,7 +5040,6 @@
           <w:szCs w:val="24"/>
           <w:u w:val="single"/>
         </w:rPr>
-        <w:lastRenderedPageBreak/>
         <w:t>Optimisation des paramètres de PHP</w:t>
       </w:r>
     </w:p>
@@ -5488,7 +5609,7 @@
         </w:rPr>
         <w:t xml:space="preserve">Réf : </w:t>
       </w:r>
-      <w:hyperlink r:id="rId34" w:history="1">
+      <w:hyperlink r:id="rId35" w:history="1">
         <w:r>
           <w:rPr>
             <w:rStyle w:val="Lienhypertexte"/>
@@ -5788,9 +5909,9 @@
           <w:noProof/>
           <w:sz w:val="24"/>
           <w:szCs w:val="24"/>
-          <w:u w:val="single"/>
           <w:lang w:eastAsia="fr-FR"/>
         </w:rPr>
+        <w:lastRenderedPageBreak/>
         <w:drawing>
           <wp:inline distT="0" distB="0" distL="0" distR="0">
             <wp:extent cx="5387807" cy="1333616"/>
@@ -5807,7 +5928,7 @@
                     <pic:cNvPicPr/>
                   </pic:nvPicPr>
                   <pic:blipFill>
-                    <a:blip r:embed="rId35" cstate="print"/>
+                    <a:blip r:embed="rId36" cstate="print"/>
                     <a:stretch>
                       <a:fillRect/>
                     </a:stretch>
@@ -5874,7 +5995,6 @@
           <w:szCs w:val="24"/>
           <w:lang w:eastAsia="fr-FR"/>
         </w:rPr>
-        <w:lastRenderedPageBreak/>
         <w:drawing>
           <wp:inline distT="0" distB="0" distL="0" distR="0">
             <wp:extent cx="3475021" cy="3886537"/>
@@ -5891,7 +6011,7 @@
                     <pic:cNvPicPr/>
                   </pic:nvPicPr>
                   <pic:blipFill>
-                    <a:blip r:embed="rId36" cstate="print"/>
+                    <a:blip r:embed="rId37" cstate="print"/>
                     <a:stretch>
                       <a:fillRect/>
                     </a:stretch>
@@ -6020,7 +6140,7 @@
                     <pic:cNvPicPr/>
                   </pic:nvPicPr>
                   <pic:blipFill>
-                    <a:blip r:embed="rId37" cstate="print"/>
+                    <a:blip r:embed="rId38" cstate="print"/>
                     <a:stretch>
                       <a:fillRect/>
                     </a:stretch>
@@ -6071,6 +6191,7 @@
           <w:szCs w:val="24"/>
           <w:u w:val="single"/>
         </w:rPr>
+        <w:lastRenderedPageBreak/>
         <w:t xml:space="preserve"> </w:t>
       </w:r>
       <w:r>
@@ -6080,7 +6201,7 @@
           <w:szCs w:val="24"/>
           <w:u w:val="single"/>
         </w:rPr>
-        <w:t xml:space="preserve">Rapport PHP </w:t>
+        <w:t xml:space="preserve">Rapport </w:t>
       </w:r>
       <w:proofErr w:type="spellStart"/>
       <w:r>
@@ -6090,6 +6211,15 @@
           <w:szCs w:val="24"/>
           <w:u w:val="single"/>
         </w:rPr>
+        <w:t>PHP</w:t>
+      </w:r>
+      <w:r>
+        <w:rPr>
+          <w:b/>
+          <w:sz w:val="24"/>
+          <w:szCs w:val="24"/>
+          <w:u w:val="single"/>
+        </w:rPr>
         <w:t>Metrics</w:t>
       </w:r>
       <w:proofErr w:type="spellEnd"/>
@@ -6108,12 +6238,11 @@
           <w:szCs w:val="24"/>
           <w:lang w:eastAsia="fr-FR"/>
         </w:rPr>
-        <w:lastRenderedPageBreak/>
         <w:drawing>
           <wp:inline distT="0" distB="0" distL="0" distR="0">
-            <wp:extent cx="5760720" cy="1587500"/>
-            <wp:effectExtent l="19050" t="0" r="0" b="0"/>
-            <wp:docPr id="25" name="Image 24" descr="phpm_new.PNG"/>
+            <wp:extent cx="5445914" cy="3009900"/>
+            <wp:effectExtent l="19050" t="0" r="2386" b="0"/>
+            <wp:docPr id="32" name="Image 31" descr="phpmetrics2.PNG"/>
             <wp:cNvGraphicFramePr>
               <a:graphicFrameLocks xmlns:a="http://schemas.openxmlformats.org/drawingml/2006/main" noChangeAspect="1"/>
             </wp:cNvGraphicFramePr>
@@ -6121,11 +6250,11 @@
               <a:graphicData uri="http://schemas.openxmlformats.org/drawingml/2006/picture">
                 <pic:pic xmlns:pic="http://schemas.openxmlformats.org/drawingml/2006/picture">
                   <pic:nvPicPr>
-                    <pic:cNvPr id="0" name="phpm_new.PNG"/>
+                    <pic:cNvPr id="0" name="phpmetrics2.PNG"/>
                     <pic:cNvPicPr/>
                   </pic:nvPicPr>
                   <pic:blipFill>
-                    <a:blip r:embed="rId38" cstate="print"/>
+                    <a:blip r:embed="rId39" cstate="print"/>
                     <a:stretch>
                       <a:fillRect/>
                     </a:stretch>
@@ -6133,7 +6262,7 @@
                   <pic:spPr>
                     <a:xfrm>
                       <a:off x="0" y="0"/>
-                      <a:ext cx="5760720" cy="1587500"/>
+                      <a:ext cx="5449518" cy="3011892"/>
                     </a:xfrm>
                     <a:prstGeom prst="rect">
                       <a:avLst/>
@@ -6148,14 +6277,151 @@
     </w:p>
     <w:p>
       <w:pPr>
-        <w:ind w:firstLine="708"/>
-        <w:rPr>
-          <w:b/>
-          <w:sz w:val="24"/>
-          <w:szCs w:val="24"/>
-          <w:u w:val="single"/>
-        </w:rPr>
-      </w:pPr>
+        <w:rPr>
+          <w:sz w:val="24"/>
+          <w:szCs w:val="24"/>
+        </w:rPr>
+      </w:pPr>
+      <w:r>
+        <w:rPr>
+          <w:sz w:val="24"/>
+          <w:szCs w:val="24"/>
+        </w:rPr>
+        <w:t xml:space="preserve">Le nouveau rapport de </w:t>
+      </w:r>
+      <w:proofErr w:type="spellStart"/>
+      <w:r>
+        <w:rPr>
+          <w:sz w:val="24"/>
+          <w:szCs w:val="24"/>
+        </w:rPr>
+        <w:t>PHPMetrics</w:t>
+      </w:r>
+      <w:proofErr w:type="spellEnd"/>
+      <w:r>
+        <w:rPr>
+          <w:sz w:val="24"/>
+          <w:szCs w:val="24"/>
+        </w:rPr>
+        <w:t xml:space="preserve"> montre dorénavant une très bonne </w:t>
+      </w:r>
+      <w:proofErr w:type="spellStart"/>
+      <w:r>
+        <w:rPr>
+          <w:sz w:val="24"/>
+          <w:szCs w:val="24"/>
+        </w:rPr>
+        <w:t>maintenabilité</w:t>
+      </w:r>
+      <w:proofErr w:type="spellEnd"/>
+      <w:r>
+        <w:rPr>
+          <w:sz w:val="24"/>
+          <w:szCs w:val="24"/>
+        </w:rPr>
+        <w:t xml:space="preserve"> des classes (représenté par les cercles vert), </w:t>
+      </w:r>
+      <w:r>
+        <w:rPr>
+          <w:sz w:val="24"/>
+          <w:szCs w:val="24"/>
+        </w:rPr>
+        <w:t xml:space="preserve">un résultat de complexité des classes passant de 6.07 à 2.24 grâce au respect du principe SOLID : une classe une responsabilité. </w:t>
+      </w:r>
+      <w:r>
+        <w:rPr>
+          <w:i/>
+          <w:sz w:val="24"/>
+          <w:szCs w:val="24"/>
+        </w:rPr>
+        <w:t>D</w:t>
+      </w:r>
+      <w:r>
+        <w:rPr>
+          <w:i/>
+          <w:sz w:val="24"/>
+          <w:szCs w:val="24"/>
+        </w:rPr>
+        <w:t>eux erreurs apparaissent elles</w:t>
+      </w:r>
+      <w:r>
+        <w:rPr>
+          <w:i/>
+          <w:sz w:val="24"/>
+          <w:szCs w:val="24"/>
+        </w:rPr>
+        <w:t xml:space="preserve"> demande</w:t>
+      </w:r>
+      <w:r>
+        <w:rPr>
+          <w:i/>
+          <w:sz w:val="24"/>
+          <w:szCs w:val="24"/>
+        </w:rPr>
+        <w:t>nt</w:t>
+      </w:r>
+      <w:r>
+        <w:rPr>
+          <w:i/>
+          <w:sz w:val="24"/>
+          <w:szCs w:val="24"/>
+        </w:rPr>
+        <w:t xml:space="preserve"> de passé les classes </w:t>
+      </w:r>
+      <w:proofErr w:type="spellStart"/>
+      <w:r>
+        <w:rPr>
+          <w:i/>
+          <w:sz w:val="24"/>
+          <w:szCs w:val="24"/>
+        </w:rPr>
+        <w:t>entity</w:t>
+      </w:r>
+      <w:proofErr w:type="spellEnd"/>
+      <w:r>
+        <w:rPr>
+          <w:i/>
+          <w:sz w:val="24"/>
+          <w:szCs w:val="24"/>
+        </w:rPr>
+        <w:t xml:space="preserve"> et </w:t>
+      </w:r>
+      <w:proofErr w:type="spellStart"/>
+      <w:r>
+        <w:rPr>
+          <w:i/>
+          <w:sz w:val="24"/>
+          <w:szCs w:val="24"/>
+        </w:rPr>
+        <w:t>repository</w:t>
+      </w:r>
+      <w:proofErr w:type="spellEnd"/>
+      <w:r>
+        <w:rPr>
+          <w:i/>
+          <w:sz w:val="24"/>
+          <w:szCs w:val="24"/>
+        </w:rPr>
+        <w:t xml:space="preserve"> en classe abstraite (ce qui impossible pour le bon fonctionnement de l’application, je pense donc à un bug de </w:t>
+      </w:r>
+      <w:proofErr w:type="spellStart"/>
+      <w:r>
+        <w:rPr>
+          <w:i/>
+          <w:sz w:val="24"/>
+          <w:szCs w:val="24"/>
+        </w:rPr>
+        <w:t>PHPMetrics</w:t>
+      </w:r>
+      <w:proofErr w:type="spellEnd"/>
+      <w:r>
+        <w:rPr>
+          <w:i/>
+          <w:sz w:val="24"/>
+          <w:szCs w:val="24"/>
+        </w:rPr>
+        <w:t>)</w:t>
+      </w:r>
     </w:p>
     <w:p>
       <w:pPr>
@@ -6217,7 +6483,7 @@
                     <pic:cNvPicPr/>
                   </pic:nvPicPr>
                   <pic:blipFill>
-                    <a:blip r:embed="rId39" cstate="print"/>
+                    <a:blip r:embed="rId40" cstate="print"/>
                     <a:stretch>
                       <a:fillRect/>
                     </a:stretch>
@@ -6270,7 +6536,7 @@
           <w:sz w:val="24"/>
           <w:szCs w:val="24"/>
         </w:rPr>
-        <w:t>5</w:t>
+        <w:t>4</w:t>
       </w:r>
       <w:r>
         <w:rPr>
@@ -6618,9 +6884,9 @@
         </w:tc>
       </w:tr>
     </w:tbl>
-    <w:p/>
-    <w:p>
-      <w:r>
+    <w:p>
+      <w:r>
+        <w:lastRenderedPageBreak/>
         <w:t xml:space="preserve">Les nouvelles mesures montrent un </w:t>
       </w:r>
       <w:r>
@@ -6648,7 +6914,6 @@
         <w:t>, et des optimisations du fichier PHP.INI préconisé par Symfony.</w:t>
       </w:r>
     </w:p>
-    <w:p/>
     <w:p>
       <w:pPr>
         <w:pStyle w:val="Paragraphedeliste"/>
@@ -6690,12 +6955,11 @@
           <w:noProof/>
           <w:lang w:eastAsia="fr-FR"/>
         </w:rPr>
-        <w:lastRenderedPageBreak/>
         <w:drawing>
           <wp:inline distT="0" distB="0" distL="0" distR="0">
-            <wp:extent cx="5760720" cy="1973580"/>
+            <wp:extent cx="5760720" cy="1977390"/>
             <wp:effectExtent l="19050" t="0" r="0" b="0"/>
-            <wp:docPr id="31" name="Image 30" descr="codeclimate.PNG"/>
+            <wp:docPr id="33" name="Image 32" descr="codeclimate.PNG"/>
             <wp:cNvGraphicFramePr>
               <a:graphicFrameLocks xmlns:a="http://schemas.openxmlformats.org/drawingml/2006/main" noChangeAspect="1"/>
             </wp:cNvGraphicFramePr>
@@ -6707,7 +6971,7 @@
                     <pic:cNvPicPr/>
                   </pic:nvPicPr>
                   <pic:blipFill>
-                    <a:blip r:embed="rId40" cstate="print"/>
+                    <a:blip r:embed="rId41" cstate="print"/>
                     <a:stretch>
                       <a:fillRect/>
                     </a:stretch>
@@ -6715,7 +6979,7 @@
                   <pic:spPr>
                     <a:xfrm>
                       <a:off x="0" y="0"/>
-                      <a:ext cx="5760720" cy="1973580"/>
+                      <a:ext cx="5760720" cy="1977390"/>
                     </a:xfrm>
                     <a:prstGeom prst="rect">
                       <a:avLst/>
@@ -6730,8 +6994,62 @@
     </w:p>
     <w:p>
       <w:pPr>
-        <w:jc w:val="center"/>
-      </w:pPr>
+        <w:ind w:left="708"/>
+      </w:pPr>
+      <w:r>
+        <w:t xml:space="preserve">Avec </w:t>
+      </w:r>
+      <w:r>
+        <w:t>les différentes modifications apportées</w:t>
+      </w:r>
+      <w:r>
+        <w:t xml:space="preserve"> au projet le nombre de fichiers passe de 56 à 76, ajout de nouveaux</w:t>
+      </w:r>
+      <w:r>
+        <w:t xml:space="preserve"> </w:t>
+      </w:r>
+      <w:r>
+        <w:t>contrôleurs</w:t>
+      </w:r>
+      <w:r>
+        <w:t xml:space="preserve">, </w:t>
+      </w:r>
+      <w:proofErr w:type="spellStart"/>
+      <w:r>
+        <w:t>listerner</w:t>
+      </w:r>
+      <w:proofErr w:type="spellEnd"/>
+      <w:r>
+        <w:t xml:space="preserve">, </w:t>
+      </w:r>
+      <w:proofErr w:type="spellStart"/>
+      <w:r>
+        <w:t>handler</w:t>
+      </w:r>
+      <w:proofErr w:type="spellEnd"/>
+      <w:r>
+        <w:t xml:space="preserve">, </w:t>
+      </w:r>
+      <w:proofErr w:type="spellStart"/>
+      <w:r>
+        <w:t>repository</w:t>
+      </w:r>
+      <w:proofErr w:type="spellEnd"/>
+      <w:r>
+        <w:t xml:space="preserve">… et un code </w:t>
+      </w:r>
+      <w:r>
+        <w:t>maintenable</w:t>
+      </w:r>
+      <w:r>
+        <w:t xml:space="preserve">. Le code venant des différentes librairies y compris </w:t>
+      </w:r>
+      <w:r>
+        <w:t xml:space="preserve">celle de </w:t>
+      </w:r>
+      <w:r>
+        <w:t>Symfony à été ignorer des mesures.</w:t>
+      </w:r>
     </w:p>
     <w:p>
       <w:pPr>
@@ -7032,6 +7350,7 @@
         <w:rPr>
           <w:sz w:val="32"/>
         </w:rPr>
+        <w:lastRenderedPageBreak/>
         <w:t>3</w:t>
       </w:r>
       <w:r>
@@ -7145,7 +7464,7 @@
         <w:t xml:space="preserve">de modification </w:t>
       </w:r>
       <w:r>
-        <w:t xml:space="preserve">et suppression d’une tâche. </w:t>
+        <w:t>et suppression d’une tâche.</w:t>
       </w:r>
     </w:p>
     <w:p>
@@ -7153,6 +7472,12 @@
         <w:pStyle w:val="Paragraphedeliste"/>
         <w:ind w:left="1068"/>
       </w:pPr>
+    </w:p>
+    <w:p>
+      <w:pPr>
+        <w:pStyle w:val="Paragraphedeliste"/>
+        <w:ind w:left="1068"/>
+      </w:pPr>
       <w:r>
         <w:t>Scénario d’ajout, de modification et suppression d’un utilisateur.</w:t>
       </w:r>
@@ -7166,7 +7491,6 @@
           <w:noProof/>
           <w:lang w:eastAsia="fr-FR"/>
         </w:rPr>
-        <w:lastRenderedPageBreak/>
         <w:drawing>
           <wp:inline distT="0" distB="0" distL="0" distR="0">
             <wp:extent cx="3261643" cy="693480"/>
@@ -7183,7 +7507,7 @@
                     <pic:cNvPicPr/>
                   </pic:nvPicPr>
                   <pic:blipFill>
-                    <a:blip r:embed="rId41" cstate="print"/>
+                    <a:blip r:embed="rId42" cstate="print"/>
                     <a:stretch>
                       <a:fillRect/>
                     </a:stretch>
@@ -7219,9 +7543,9 @@
         </w:rPr>
         <w:drawing>
           <wp:inline distT="0" distB="0" distL="0" distR="0">
-            <wp:extent cx="5760720" cy="2618105"/>
+            <wp:extent cx="6572250" cy="1508357"/>
             <wp:effectExtent l="19050" t="0" r="0" b="0"/>
-            <wp:docPr id="12" name="Image 11" descr="coverage3.PNG"/>
+            <wp:docPr id="34" name="Image 33" descr="new_coverage.PNG"/>
             <wp:cNvGraphicFramePr>
               <a:graphicFrameLocks xmlns:a="http://schemas.openxmlformats.org/drawingml/2006/main" noChangeAspect="1"/>
             </wp:cNvGraphicFramePr>
@@ -7229,56 +7553,7 @@
               <a:graphicData uri="http://schemas.openxmlformats.org/drawingml/2006/picture">
                 <pic:pic xmlns:pic="http://schemas.openxmlformats.org/drawingml/2006/picture">
                   <pic:nvPicPr>
-                    <pic:cNvPr id="0" name="coverage3.PNG"/>
-                    <pic:cNvPicPr/>
-                  </pic:nvPicPr>
-                  <pic:blipFill>
-                    <a:blip r:embed="rId42" cstate="print"/>
-                    <a:stretch>
-                      <a:fillRect/>
-                    </a:stretch>
-                  </pic:blipFill>
-                  <pic:spPr>
-                    <a:xfrm>
-                      <a:off x="0" y="0"/>
-                      <a:ext cx="5760720" cy="2618105"/>
-                    </a:xfrm>
-                    <a:prstGeom prst="rect">
-                      <a:avLst/>
-                    </a:prstGeom>
-                  </pic:spPr>
-                </pic:pic>
-              </a:graphicData>
-            </a:graphic>
-          </wp:inline>
-        </w:drawing>
-      </w:r>
-    </w:p>
-    <w:p>
-      <w:pPr>
-        <w:rPr>
-          <w:b/>
-        </w:rPr>
-      </w:pPr>
-      <w:r>
-        <w:rPr>
-          <w:b/>
-          <w:noProof/>
-          <w:lang w:eastAsia="fr-FR"/>
-        </w:rPr>
-        <w:drawing>
-          <wp:inline distT="0" distB="0" distL="0" distR="0">
-            <wp:extent cx="2941320" cy="2418810"/>
-            <wp:effectExtent l="19050" t="0" r="0" b="0"/>
-            <wp:docPr id="13" name="Image 12" descr="coverage1.PNG"/>
-            <wp:cNvGraphicFramePr>
-              <a:graphicFrameLocks xmlns:a="http://schemas.openxmlformats.org/drawingml/2006/main" noChangeAspect="1"/>
-            </wp:cNvGraphicFramePr>
-            <a:graphic xmlns:a="http://schemas.openxmlformats.org/drawingml/2006/main">
-              <a:graphicData uri="http://schemas.openxmlformats.org/drawingml/2006/picture">
-                <pic:pic xmlns:pic="http://schemas.openxmlformats.org/drawingml/2006/picture">
-                  <pic:nvPicPr>
-                    <pic:cNvPr id="0" name="coverage1.PNG"/>
+                    <pic:cNvPr id="0" name="new_coverage.PNG"/>
                     <pic:cNvPicPr/>
                   </pic:nvPicPr>
                   <pic:blipFill>
@@ -7290,7 +7565,7 @@
                   <pic:spPr>
                     <a:xfrm>
                       <a:off x="0" y="0"/>
-                      <a:ext cx="2938806" cy="2416743"/>
+                      <a:ext cx="6592239" cy="1512945"/>
                     </a:xfrm>
                     <a:prstGeom prst="rect">
                       <a:avLst/>
@@ -7302,48 +7577,13 @@
           </wp:inline>
         </w:drawing>
       </w:r>
-      <w:r>
-        <w:rPr>
-          <w:b/>
-          <w:noProof/>
-          <w:lang w:eastAsia="fr-FR"/>
-        </w:rPr>
-        <w:drawing>
-          <wp:inline distT="0" distB="0" distL="0" distR="0">
-            <wp:extent cx="2762250" cy="2414208"/>
-            <wp:effectExtent l="19050" t="0" r="0" b="0"/>
-            <wp:docPr id="14" name="Image 13" descr="coverage2.PNG"/>
-            <wp:cNvGraphicFramePr>
-              <a:graphicFrameLocks xmlns:a="http://schemas.openxmlformats.org/drawingml/2006/main" noChangeAspect="1"/>
-            </wp:cNvGraphicFramePr>
-            <a:graphic xmlns:a="http://schemas.openxmlformats.org/drawingml/2006/main">
-              <a:graphicData uri="http://schemas.openxmlformats.org/drawingml/2006/picture">
-                <pic:pic xmlns:pic="http://schemas.openxmlformats.org/drawingml/2006/picture">
-                  <pic:nvPicPr>
-                    <pic:cNvPr id="0" name="coverage2.PNG"/>
-                    <pic:cNvPicPr/>
-                  </pic:nvPicPr>
-                  <pic:blipFill>
-                    <a:blip r:embed="rId44" cstate="print"/>
-                    <a:stretch>
-                      <a:fillRect/>
-                    </a:stretch>
-                  </pic:blipFill>
-                  <pic:spPr>
-                    <a:xfrm>
-                      <a:off x="0" y="0"/>
-                      <a:ext cx="2761965" cy="2413959"/>
-                    </a:xfrm>
-                    <a:prstGeom prst="rect">
-                      <a:avLst/>
-                    </a:prstGeom>
-                  </pic:spPr>
-                </pic:pic>
-              </a:graphicData>
-            </a:graphic>
-          </wp:inline>
-        </w:drawing>
-      </w:r>
+    </w:p>
+    <w:p>
+      <w:pPr>
+        <w:rPr>
+          <w:b/>
+        </w:rPr>
+      </w:pPr>
     </w:p>
     <w:p>
       <w:pPr>
@@ -7391,7 +7631,7 @@
                     <pic:cNvPicPr/>
                   </pic:nvPicPr>
                   <pic:blipFill>
-                    <a:blip r:embed="rId45" cstate="print"/>
+                    <a:blip r:embed="rId44" cstate="print"/>
                     <a:stretch>
                       <a:fillRect/>
                     </a:stretch>
@@ -7417,7 +7657,6 @@
         <w:jc w:val="both"/>
       </w:pPr>
       <w:r>
-        <w:lastRenderedPageBreak/>
         <w:t>Les tests effectués avec Selenium permettent de tester toutes les fonctions de l’application en simulant les actions que ferais l’utilisateur directement depuis le navigateur web.</w:t>
       </w:r>
     </w:p>
@@ -7429,8 +7668,8 @@
       </w:pPr>
     </w:p>
     <w:sectPr>
-      <w:headerReference w:type="default" r:id="rId46"/>
-      <w:footerReference w:type="default" r:id="rId47"/>
+      <w:headerReference w:type="default" r:id="rId45"/>
+      <w:footerReference w:type="default" r:id="rId46"/>
       <w:pgSz w:w="11906" w:h="16838"/>
       <w:pgMar w:top="1417" w:right="1417" w:bottom="1417" w:left="1417" w:header="708" w:footer="708" w:gutter="0"/>
       <w:cols w:space="708"/>
@@ -7501,7 +7740,7 @@
           <w:rFonts w:asciiTheme="majorHAnsi" w:hAnsiTheme="majorHAnsi"/>
           <w:noProof/>
         </w:rPr>
-        <w:t>13</w:t>
+        <w:t>1</w:t>
       </w:r>
     </w:fldSimple>
   </w:p>
@@ -9469,7 +9708,7 @@
 </file>
 
 <file path=customXml/itemProps1.xml><?xml version="1.0" encoding="utf-8"?>
-<ds:datastoreItem xmlns:ds="http://schemas.openxmlformats.org/officeDocument/2006/customXml" ds:itemID="{90FF6643-B0C0-4D8D-9724-A873E8637EF1}">
+<ds:datastoreItem xmlns:ds="http://schemas.openxmlformats.org/officeDocument/2006/customXml" ds:itemID="{EF5E933D-4097-45C0-80D9-9BEA0ED3D5AA}">
   <ds:schemaRefs>
     <ds:schemaRef ds:uri="http://schemas.openxmlformats.org/officeDocument/2006/bibliography"/>
   </ds:schemaRefs>

</xml_diff>